<commit_message>
update format document, update daftar listing, dftar tabel daftra gambar
</commit_message>
<xml_diff>
--- a/document/BAB 7/BAB VII.docx
+++ b/document/BAB 7/BAB VII.docx
@@ -164,6 +164,7 @@
           <w:lang w:val="en-US"/>
         </w:rPr>
         <w:sectPr>
+          <w:footerReference w:type="default" r:id="rId7"/>
           <w:pgSz w:w="11906" w:h="16838"/>
           <w:pgMar w:top="2268" w:right="1701" w:bottom="1701" w:left="2268" w:header="1134" w:footer="567" w:gutter="0"/>
           <w:cols w:space="708"/>
@@ -265,8 +266,9 @@
           <w:lang w:val="en-US"/>
         </w:rPr>
         <w:tab/>
-        <w:t xml:space="preserve">Bab ini </w:t>
-      </w:r>
+        <w:t xml:space="preserve">Bab </w:t>
+      </w:r>
+      <w:proofErr w:type="spellStart"/>
       <w:r>
         <w:rPr>
           <w:rFonts w:ascii="Times New Roman" w:hAnsi="Times New Roman" w:cs="Times New Roman"/>
@@ -274,7 +276,97 @@
           <w:szCs w:val="24"/>
           <w:lang w:val="en-US"/>
         </w:rPr>
-        <w:t xml:space="preserve">menjelaskan kesimpulan dan saran terhadap sistem </w:t>
+        <w:t>ini</w:t>
+      </w:r>
+      <w:proofErr w:type="spellEnd"/>
+      <w:r>
+        <w:rPr>
+          <w:rFonts w:ascii="Times New Roman" w:hAnsi="Times New Roman" w:cs="Times New Roman"/>
+          <w:sz w:val="24"/>
+          <w:szCs w:val="24"/>
+          <w:lang w:val="en-US"/>
+        </w:rPr>
+        <w:t xml:space="preserve"> </w:t>
+      </w:r>
+      <w:proofErr w:type="spellStart"/>
+      <w:r>
+        <w:rPr>
+          <w:rFonts w:ascii="Times New Roman" w:hAnsi="Times New Roman" w:cs="Times New Roman"/>
+          <w:sz w:val="24"/>
+          <w:szCs w:val="24"/>
+          <w:lang w:val="en-US"/>
+        </w:rPr>
+        <w:t>menjelaskan</w:t>
+      </w:r>
+      <w:proofErr w:type="spellEnd"/>
+      <w:r>
+        <w:rPr>
+          <w:rFonts w:ascii="Times New Roman" w:hAnsi="Times New Roman" w:cs="Times New Roman"/>
+          <w:sz w:val="24"/>
+          <w:szCs w:val="24"/>
+          <w:lang w:val="en-US"/>
+        </w:rPr>
+        <w:t xml:space="preserve"> </w:t>
+      </w:r>
+      <w:proofErr w:type="spellStart"/>
+      <w:r>
+        <w:rPr>
+          <w:rFonts w:ascii="Times New Roman" w:hAnsi="Times New Roman" w:cs="Times New Roman"/>
+          <w:sz w:val="24"/>
+          <w:szCs w:val="24"/>
+          <w:lang w:val="en-US"/>
+        </w:rPr>
+        <w:t>kesimpulan</w:t>
+      </w:r>
+      <w:proofErr w:type="spellEnd"/>
+      <w:r>
+        <w:rPr>
+          <w:rFonts w:ascii="Times New Roman" w:hAnsi="Times New Roman" w:cs="Times New Roman"/>
+          <w:sz w:val="24"/>
+          <w:szCs w:val="24"/>
+          <w:lang w:val="en-US"/>
+        </w:rPr>
+        <w:t xml:space="preserve"> dan saran </w:t>
+      </w:r>
+      <w:proofErr w:type="spellStart"/>
+      <w:r>
+        <w:rPr>
+          <w:rFonts w:ascii="Times New Roman" w:hAnsi="Times New Roman" w:cs="Times New Roman"/>
+          <w:sz w:val="24"/>
+          <w:szCs w:val="24"/>
+          <w:lang w:val="en-US"/>
+        </w:rPr>
+        <w:t>terhadap</w:t>
+      </w:r>
+      <w:proofErr w:type="spellEnd"/>
+      <w:r>
+        <w:rPr>
+          <w:rFonts w:ascii="Times New Roman" w:hAnsi="Times New Roman" w:cs="Times New Roman"/>
+          <w:sz w:val="24"/>
+          <w:szCs w:val="24"/>
+          <w:lang w:val="en-US"/>
+        </w:rPr>
+        <w:t xml:space="preserve"> </w:t>
+      </w:r>
+      <w:proofErr w:type="spellStart"/>
+      <w:r>
+        <w:rPr>
+          <w:rFonts w:ascii="Times New Roman" w:hAnsi="Times New Roman" w:cs="Times New Roman"/>
+          <w:sz w:val="24"/>
+          <w:szCs w:val="24"/>
+          <w:lang w:val="en-US"/>
+        </w:rPr>
+        <w:t>sistem</w:t>
+      </w:r>
+      <w:proofErr w:type="spellEnd"/>
+      <w:r>
+        <w:rPr>
+          <w:rFonts w:ascii="Times New Roman" w:hAnsi="Times New Roman" w:cs="Times New Roman"/>
+          <w:sz w:val="24"/>
+          <w:szCs w:val="24"/>
+          <w:lang w:val="en-US"/>
+        </w:rPr>
+        <w:t xml:space="preserve"> </w:t>
       </w:r>
       <w:r>
         <w:rPr>
@@ -287,6 +379,7 @@
         </w:rPr>
         <w:t xml:space="preserve">monitoring </w:t>
       </w:r>
+      <w:proofErr w:type="spellStart"/>
       <w:r>
         <w:rPr>
           <w:rFonts w:ascii="Times New Roman" w:hAnsi="Times New Roman" w:cs="Times New Roman"/>
@@ -294,7 +387,177 @@
           <w:szCs w:val="24"/>
           <w:lang w:val="en-US"/>
         </w:rPr>
-        <w:t xml:space="preserve">prestasi siswa. Kesimpulan dan saran diharapkan menjadi acuan dalam pengembangan sistem kedepannya. </w:t>
+        <w:t>prestasi</w:t>
+      </w:r>
+      <w:proofErr w:type="spellEnd"/>
+      <w:r>
+        <w:rPr>
+          <w:rFonts w:ascii="Times New Roman" w:hAnsi="Times New Roman" w:cs="Times New Roman"/>
+          <w:sz w:val="24"/>
+          <w:szCs w:val="24"/>
+          <w:lang w:val="en-US"/>
+        </w:rPr>
+        <w:t xml:space="preserve"> </w:t>
+      </w:r>
+      <w:proofErr w:type="spellStart"/>
+      <w:r>
+        <w:rPr>
+          <w:rFonts w:ascii="Times New Roman" w:hAnsi="Times New Roman" w:cs="Times New Roman"/>
+          <w:sz w:val="24"/>
+          <w:szCs w:val="24"/>
+          <w:lang w:val="en-US"/>
+        </w:rPr>
+        <w:t>siswa</w:t>
+      </w:r>
+      <w:proofErr w:type="spellEnd"/>
+      <w:r>
+        <w:rPr>
+          <w:rFonts w:ascii="Times New Roman" w:hAnsi="Times New Roman" w:cs="Times New Roman"/>
+          <w:sz w:val="24"/>
+          <w:szCs w:val="24"/>
+          <w:lang w:val="en-US"/>
+        </w:rPr>
+        <w:t xml:space="preserve">. Kesimpulan dan saran </w:t>
+      </w:r>
+      <w:proofErr w:type="spellStart"/>
+      <w:r>
+        <w:rPr>
+          <w:rFonts w:ascii="Times New Roman" w:hAnsi="Times New Roman" w:cs="Times New Roman"/>
+          <w:sz w:val="24"/>
+          <w:szCs w:val="24"/>
+          <w:lang w:val="en-US"/>
+        </w:rPr>
+        <w:t>diharapkan</w:t>
+      </w:r>
+      <w:proofErr w:type="spellEnd"/>
+      <w:r>
+        <w:rPr>
+          <w:rFonts w:ascii="Times New Roman" w:hAnsi="Times New Roman" w:cs="Times New Roman"/>
+          <w:sz w:val="24"/>
+          <w:szCs w:val="24"/>
+          <w:lang w:val="en-US"/>
+        </w:rPr>
+        <w:t xml:space="preserve"> </w:t>
+      </w:r>
+      <w:proofErr w:type="spellStart"/>
+      <w:r>
+        <w:rPr>
+          <w:rFonts w:ascii="Times New Roman" w:hAnsi="Times New Roman" w:cs="Times New Roman"/>
+          <w:sz w:val="24"/>
+          <w:szCs w:val="24"/>
+          <w:lang w:val="en-US"/>
+        </w:rPr>
+        <w:t>menjadi</w:t>
+      </w:r>
+      <w:proofErr w:type="spellEnd"/>
+      <w:r>
+        <w:rPr>
+          <w:rFonts w:ascii="Times New Roman" w:hAnsi="Times New Roman" w:cs="Times New Roman"/>
+          <w:sz w:val="24"/>
+          <w:szCs w:val="24"/>
+          <w:lang w:val="en-US"/>
+        </w:rPr>
+        <w:t xml:space="preserve"> </w:t>
+      </w:r>
+      <w:proofErr w:type="spellStart"/>
+      <w:r>
+        <w:rPr>
+          <w:rFonts w:ascii="Times New Roman" w:hAnsi="Times New Roman" w:cs="Times New Roman"/>
+          <w:sz w:val="24"/>
+          <w:szCs w:val="24"/>
+          <w:lang w:val="en-US"/>
+        </w:rPr>
+        <w:t>acuan</w:t>
+      </w:r>
+      <w:proofErr w:type="spellEnd"/>
+      <w:r>
+        <w:rPr>
+          <w:rFonts w:ascii="Times New Roman" w:hAnsi="Times New Roman" w:cs="Times New Roman"/>
+          <w:sz w:val="24"/>
+          <w:szCs w:val="24"/>
+          <w:lang w:val="en-US"/>
+        </w:rPr>
+        <w:t xml:space="preserve"> </w:t>
+      </w:r>
+      <w:proofErr w:type="spellStart"/>
+      <w:r>
+        <w:rPr>
+          <w:rFonts w:ascii="Times New Roman" w:hAnsi="Times New Roman" w:cs="Times New Roman"/>
+          <w:sz w:val="24"/>
+          <w:szCs w:val="24"/>
+          <w:lang w:val="en-US"/>
+        </w:rPr>
+        <w:t>dalam</w:t>
+      </w:r>
+      <w:proofErr w:type="spellEnd"/>
+      <w:r>
+        <w:rPr>
+          <w:rFonts w:ascii="Times New Roman" w:hAnsi="Times New Roman" w:cs="Times New Roman"/>
+          <w:sz w:val="24"/>
+          <w:szCs w:val="24"/>
+          <w:lang w:val="en-US"/>
+        </w:rPr>
+        <w:t xml:space="preserve"> </w:t>
+      </w:r>
+      <w:proofErr w:type="spellStart"/>
+      <w:r>
+        <w:rPr>
+          <w:rFonts w:ascii="Times New Roman" w:hAnsi="Times New Roman" w:cs="Times New Roman"/>
+          <w:sz w:val="24"/>
+          <w:szCs w:val="24"/>
+          <w:lang w:val="en-US"/>
+        </w:rPr>
+        <w:t>pengembangan</w:t>
+      </w:r>
+      <w:proofErr w:type="spellEnd"/>
+      <w:r>
+        <w:rPr>
+          <w:rFonts w:ascii="Times New Roman" w:hAnsi="Times New Roman" w:cs="Times New Roman"/>
+          <w:sz w:val="24"/>
+          <w:szCs w:val="24"/>
+          <w:lang w:val="en-US"/>
+        </w:rPr>
+        <w:t xml:space="preserve"> </w:t>
+      </w:r>
+      <w:proofErr w:type="spellStart"/>
+      <w:r>
+        <w:rPr>
+          <w:rFonts w:ascii="Times New Roman" w:hAnsi="Times New Roman" w:cs="Times New Roman"/>
+          <w:sz w:val="24"/>
+          <w:szCs w:val="24"/>
+          <w:lang w:val="en-US"/>
+        </w:rPr>
+        <w:t>sistem</w:t>
+      </w:r>
+      <w:proofErr w:type="spellEnd"/>
+      <w:r>
+        <w:rPr>
+          <w:rFonts w:ascii="Times New Roman" w:hAnsi="Times New Roman" w:cs="Times New Roman"/>
+          <w:sz w:val="24"/>
+          <w:szCs w:val="24"/>
+          <w:lang w:val="en-US"/>
+        </w:rPr>
+        <w:t xml:space="preserve"> </w:t>
+      </w:r>
+      <w:proofErr w:type="spellStart"/>
+      <w:r>
+        <w:rPr>
+          <w:rFonts w:ascii="Times New Roman" w:hAnsi="Times New Roman" w:cs="Times New Roman"/>
+          <w:sz w:val="24"/>
+          <w:szCs w:val="24"/>
+          <w:lang w:val="en-US"/>
+        </w:rPr>
+        <w:t>kedepannya</w:t>
+      </w:r>
+      <w:proofErr w:type="spellEnd"/>
+      <w:r>
+        <w:rPr>
+          <w:rFonts w:ascii="Times New Roman" w:hAnsi="Times New Roman" w:cs="Times New Roman"/>
+          <w:sz w:val="24"/>
+          <w:szCs w:val="24"/>
+          <w:lang w:val="en-US"/>
+        </w:rPr>
+        <w:t xml:space="preserve">. </w:t>
       </w:r>
     </w:p>
     <w:p>
@@ -342,17 +605,7 @@
           <w:lang w:val="en-US"/>
         </w:rPr>
         <w:tab/>
-      </w:r>
-      <w:r>
-        <w:rPr>
-          <w:rFonts w:ascii="Times New Roman" w:hAnsi="Times New Roman" w:cs="Times New Roman"/>
-          <w:b/>
-          <w:bCs/>
-          <w:sz w:val="28"/>
-          <w:szCs w:val="28"/>
-          <w:lang w:val="en-US"/>
-        </w:rPr>
-        <w:t>Kesimpulan</w:t>
+        <w:t>KESIMPULAN</w:t>
       </w:r>
     </w:p>
     <w:p>
@@ -374,7 +627,187 @@
           <w:lang w:val="en-US"/>
         </w:rPr>
         <w:tab/>
-        <w:t>Kesimpulan yang dapat diambil dari pembuatan tugas akhir ini adalah seperti:</w:t>
+        <w:t xml:space="preserve">Kesimpulan yang </w:t>
+      </w:r>
+      <w:proofErr w:type="spellStart"/>
+      <w:r>
+        <w:rPr>
+          <w:rFonts w:ascii="Times New Roman" w:hAnsi="Times New Roman" w:cs="Times New Roman"/>
+          <w:sz w:val="28"/>
+          <w:szCs w:val="28"/>
+          <w:lang w:val="en-US"/>
+        </w:rPr>
+        <w:t>dapat</w:t>
+      </w:r>
+      <w:proofErr w:type="spellEnd"/>
+      <w:r>
+        <w:rPr>
+          <w:rFonts w:ascii="Times New Roman" w:hAnsi="Times New Roman" w:cs="Times New Roman"/>
+          <w:sz w:val="28"/>
+          <w:szCs w:val="28"/>
+          <w:lang w:val="en-US"/>
+        </w:rPr>
+        <w:t xml:space="preserve"> </w:t>
+      </w:r>
+      <w:proofErr w:type="spellStart"/>
+      <w:r>
+        <w:rPr>
+          <w:rFonts w:ascii="Times New Roman" w:hAnsi="Times New Roman" w:cs="Times New Roman"/>
+          <w:sz w:val="28"/>
+          <w:szCs w:val="28"/>
+          <w:lang w:val="en-US"/>
+        </w:rPr>
+        <w:t>diambil</w:t>
+      </w:r>
+      <w:proofErr w:type="spellEnd"/>
+      <w:r>
+        <w:rPr>
+          <w:rFonts w:ascii="Times New Roman" w:hAnsi="Times New Roman" w:cs="Times New Roman"/>
+          <w:sz w:val="28"/>
+          <w:szCs w:val="28"/>
+          <w:lang w:val="en-US"/>
+        </w:rPr>
+        <w:t xml:space="preserve"> </w:t>
+      </w:r>
+      <w:proofErr w:type="spellStart"/>
+      <w:r>
+        <w:rPr>
+          <w:rFonts w:ascii="Times New Roman" w:hAnsi="Times New Roman" w:cs="Times New Roman"/>
+          <w:sz w:val="28"/>
+          <w:szCs w:val="28"/>
+          <w:lang w:val="en-US"/>
+        </w:rPr>
+        <w:t>dari</w:t>
+      </w:r>
+      <w:proofErr w:type="spellEnd"/>
+      <w:r>
+        <w:rPr>
+          <w:rFonts w:ascii="Times New Roman" w:hAnsi="Times New Roman" w:cs="Times New Roman"/>
+          <w:sz w:val="28"/>
+          <w:szCs w:val="28"/>
+          <w:lang w:val="en-US"/>
+        </w:rPr>
+        <w:t xml:space="preserve"> </w:t>
+      </w:r>
+      <w:proofErr w:type="spellStart"/>
+      <w:r>
+        <w:rPr>
+          <w:rFonts w:ascii="Times New Roman" w:hAnsi="Times New Roman" w:cs="Times New Roman"/>
+          <w:sz w:val="28"/>
+          <w:szCs w:val="28"/>
+          <w:lang w:val="en-US"/>
+        </w:rPr>
+        <w:t>pembuatan</w:t>
+      </w:r>
+      <w:proofErr w:type="spellEnd"/>
+      <w:r>
+        <w:rPr>
+          <w:rFonts w:ascii="Times New Roman" w:hAnsi="Times New Roman" w:cs="Times New Roman"/>
+          <w:sz w:val="28"/>
+          <w:szCs w:val="28"/>
+          <w:lang w:val="en-US"/>
+        </w:rPr>
+        <w:t xml:space="preserve"> </w:t>
+      </w:r>
+      <w:proofErr w:type="spellStart"/>
+      <w:r>
+        <w:rPr>
+          <w:rFonts w:ascii="Times New Roman" w:hAnsi="Times New Roman" w:cs="Times New Roman"/>
+          <w:sz w:val="28"/>
+          <w:szCs w:val="28"/>
+          <w:lang w:val="en-US"/>
+        </w:rPr>
+        <w:t>tugas</w:t>
+      </w:r>
+      <w:proofErr w:type="spellEnd"/>
+      <w:r>
+        <w:rPr>
+          <w:rFonts w:ascii="Times New Roman" w:hAnsi="Times New Roman" w:cs="Times New Roman"/>
+          <w:sz w:val="28"/>
+          <w:szCs w:val="28"/>
+          <w:lang w:val="en-US"/>
+        </w:rPr>
+        <w:t xml:space="preserve"> </w:t>
+      </w:r>
+      <w:proofErr w:type="spellStart"/>
+      <w:r>
+        <w:rPr>
+          <w:rFonts w:ascii="Times New Roman" w:hAnsi="Times New Roman" w:cs="Times New Roman"/>
+          <w:sz w:val="28"/>
+          <w:szCs w:val="28"/>
+          <w:lang w:val="en-US"/>
+        </w:rPr>
+        <w:t>akhir</w:t>
+      </w:r>
+      <w:proofErr w:type="spellEnd"/>
+      <w:r>
+        <w:rPr>
+          <w:rFonts w:ascii="Times New Roman" w:hAnsi="Times New Roman" w:cs="Times New Roman"/>
+          <w:sz w:val="28"/>
+          <w:szCs w:val="28"/>
+          <w:lang w:val="en-US"/>
+        </w:rPr>
+        <w:t xml:space="preserve"> </w:t>
+      </w:r>
+      <w:proofErr w:type="spellStart"/>
+      <w:r>
+        <w:rPr>
+          <w:rFonts w:ascii="Times New Roman" w:hAnsi="Times New Roman" w:cs="Times New Roman"/>
+          <w:sz w:val="28"/>
+          <w:szCs w:val="28"/>
+          <w:lang w:val="en-US"/>
+        </w:rPr>
+        <w:t>ini</w:t>
+      </w:r>
+      <w:proofErr w:type="spellEnd"/>
+      <w:r>
+        <w:rPr>
+          <w:rFonts w:ascii="Times New Roman" w:hAnsi="Times New Roman" w:cs="Times New Roman"/>
+          <w:sz w:val="28"/>
+          <w:szCs w:val="28"/>
+          <w:lang w:val="en-US"/>
+        </w:rPr>
+        <w:t xml:space="preserve"> </w:t>
+      </w:r>
+      <w:proofErr w:type="spellStart"/>
+      <w:r>
+        <w:rPr>
+          <w:rFonts w:ascii="Times New Roman" w:hAnsi="Times New Roman" w:cs="Times New Roman"/>
+          <w:sz w:val="28"/>
+          <w:szCs w:val="28"/>
+          <w:lang w:val="en-US"/>
+        </w:rPr>
+        <w:t>adalah</w:t>
+      </w:r>
+      <w:proofErr w:type="spellEnd"/>
+      <w:r>
+        <w:rPr>
+          <w:rFonts w:ascii="Times New Roman" w:hAnsi="Times New Roman" w:cs="Times New Roman"/>
+          <w:sz w:val="28"/>
+          <w:szCs w:val="28"/>
+          <w:lang w:val="en-US"/>
+        </w:rPr>
+        <w:t xml:space="preserve"> </w:t>
+      </w:r>
+      <w:proofErr w:type="spellStart"/>
+      <w:r>
+        <w:rPr>
+          <w:rFonts w:ascii="Times New Roman" w:hAnsi="Times New Roman" w:cs="Times New Roman"/>
+          <w:sz w:val="28"/>
+          <w:szCs w:val="28"/>
+          <w:lang w:val="en-US"/>
+        </w:rPr>
+        <w:t>seperti</w:t>
+      </w:r>
+      <w:proofErr w:type="spellEnd"/>
+      <w:r>
+        <w:rPr>
+          <w:rFonts w:ascii="Times New Roman" w:hAnsi="Times New Roman" w:cs="Times New Roman"/>
+          <w:sz w:val="28"/>
+          <w:szCs w:val="28"/>
+          <w:lang w:val="en-US"/>
+        </w:rPr>
+        <w:t>:</w:t>
       </w:r>
     </w:p>
     <w:p>
@@ -393,14 +826,245 @@
           <w:lang w:val="en-US"/>
         </w:rPr>
       </w:pPr>
-      <w:r>
-        <w:rPr>
-          <w:rFonts w:ascii="Times New Roman" w:hAnsi="Times New Roman" w:cs="Times New Roman"/>
-          <w:sz w:val="28"/>
-          <w:szCs w:val="28"/>
-          <w:lang w:val="en-US"/>
-        </w:rPr>
-        <w:t xml:space="preserve">Sistem mampu memberikan infromasi rincian penilaian akademik siswa berdasarkan komponen nilai yang ada </w:t>
+      <w:proofErr w:type="spellStart"/>
+      <w:r>
+        <w:rPr>
+          <w:rFonts w:ascii="Times New Roman" w:hAnsi="Times New Roman" w:cs="Times New Roman"/>
+          <w:sz w:val="28"/>
+          <w:szCs w:val="28"/>
+          <w:lang w:val="en-US"/>
+        </w:rPr>
+        <w:t>Sistem</w:t>
+      </w:r>
+      <w:proofErr w:type="spellEnd"/>
+      <w:r>
+        <w:rPr>
+          <w:rFonts w:ascii="Times New Roman" w:hAnsi="Times New Roman" w:cs="Times New Roman"/>
+          <w:sz w:val="28"/>
+          <w:szCs w:val="28"/>
+          <w:lang w:val="en-US"/>
+        </w:rPr>
+        <w:t xml:space="preserve"> </w:t>
+      </w:r>
+      <w:proofErr w:type="spellStart"/>
+      <w:r>
+        <w:rPr>
+          <w:rFonts w:ascii="Times New Roman" w:hAnsi="Times New Roman" w:cs="Times New Roman"/>
+          <w:sz w:val="28"/>
+          <w:szCs w:val="28"/>
+          <w:lang w:val="en-US"/>
+        </w:rPr>
+        <w:t>mampu</w:t>
+      </w:r>
+      <w:proofErr w:type="spellEnd"/>
+      <w:r>
+        <w:rPr>
+          <w:rFonts w:ascii="Times New Roman" w:hAnsi="Times New Roman" w:cs="Times New Roman"/>
+          <w:sz w:val="28"/>
+          <w:szCs w:val="28"/>
+          <w:lang w:val="en-US"/>
+        </w:rPr>
+        <w:t xml:space="preserve"> </w:t>
+      </w:r>
+      <w:proofErr w:type="spellStart"/>
+      <w:r>
+        <w:rPr>
+          <w:rFonts w:ascii="Times New Roman" w:hAnsi="Times New Roman" w:cs="Times New Roman"/>
+          <w:sz w:val="28"/>
+          <w:szCs w:val="28"/>
+          <w:lang w:val="en-US"/>
+        </w:rPr>
+        <w:t>memberikan</w:t>
+      </w:r>
+      <w:proofErr w:type="spellEnd"/>
+      <w:r>
+        <w:rPr>
+          <w:rFonts w:ascii="Times New Roman" w:hAnsi="Times New Roman" w:cs="Times New Roman"/>
+          <w:sz w:val="28"/>
+          <w:szCs w:val="28"/>
+          <w:lang w:val="en-US"/>
+        </w:rPr>
+        <w:t xml:space="preserve"> </w:t>
+      </w:r>
+      <w:proofErr w:type="spellStart"/>
+      <w:r>
+        <w:rPr>
+          <w:rFonts w:ascii="Times New Roman" w:hAnsi="Times New Roman" w:cs="Times New Roman"/>
+          <w:sz w:val="28"/>
+          <w:szCs w:val="28"/>
+          <w:lang w:val="en-US"/>
+        </w:rPr>
+        <w:t>infromasi</w:t>
+      </w:r>
+      <w:proofErr w:type="spellEnd"/>
+      <w:r>
+        <w:rPr>
+          <w:rFonts w:ascii="Times New Roman" w:hAnsi="Times New Roman" w:cs="Times New Roman"/>
+          <w:sz w:val="28"/>
+          <w:szCs w:val="28"/>
+          <w:lang w:val="en-US"/>
+        </w:rPr>
+        <w:t xml:space="preserve"> </w:t>
+      </w:r>
+      <w:proofErr w:type="spellStart"/>
+      <w:r>
+        <w:rPr>
+          <w:rFonts w:ascii="Times New Roman" w:hAnsi="Times New Roman" w:cs="Times New Roman"/>
+          <w:sz w:val="28"/>
+          <w:szCs w:val="28"/>
+          <w:lang w:val="en-US"/>
+        </w:rPr>
+        <w:t>rincian</w:t>
+      </w:r>
+      <w:proofErr w:type="spellEnd"/>
+      <w:r>
+        <w:rPr>
+          <w:rFonts w:ascii="Times New Roman" w:hAnsi="Times New Roman" w:cs="Times New Roman"/>
+          <w:sz w:val="28"/>
+          <w:szCs w:val="28"/>
+          <w:lang w:val="en-US"/>
+        </w:rPr>
+        <w:t xml:space="preserve"> </w:t>
+      </w:r>
+      <w:proofErr w:type="spellStart"/>
+      <w:r>
+        <w:rPr>
+          <w:rFonts w:ascii="Times New Roman" w:hAnsi="Times New Roman" w:cs="Times New Roman"/>
+          <w:sz w:val="28"/>
+          <w:szCs w:val="28"/>
+          <w:lang w:val="en-US"/>
+        </w:rPr>
+        <w:t>penilaian</w:t>
+      </w:r>
+      <w:proofErr w:type="spellEnd"/>
+      <w:r>
+        <w:rPr>
+          <w:rFonts w:ascii="Times New Roman" w:hAnsi="Times New Roman" w:cs="Times New Roman"/>
+          <w:sz w:val="28"/>
+          <w:szCs w:val="28"/>
+          <w:lang w:val="en-US"/>
+        </w:rPr>
+        <w:t xml:space="preserve"> </w:t>
+      </w:r>
+      <w:proofErr w:type="spellStart"/>
+      <w:r>
+        <w:rPr>
+          <w:rFonts w:ascii="Times New Roman" w:hAnsi="Times New Roman" w:cs="Times New Roman"/>
+          <w:sz w:val="28"/>
+          <w:szCs w:val="28"/>
+          <w:lang w:val="en-US"/>
+        </w:rPr>
+        <w:t>akademik</w:t>
+      </w:r>
+      <w:proofErr w:type="spellEnd"/>
+      <w:r>
+        <w:rPr>
+          <w:rFonts w:ascii="Times New Roman" w:hAnsi="Times New Roman" w:cs="Times New Roman"/>
+          <w:sz w:val="28"/>
+          <w:szCs w:val="28"/>
+          <w:lang w:val="en-US"/>
+        </w:rPr>
+        <w:t xml:space="preserve"> </w:t>
+      </w:r>
+      <w:proofErr w:type="spellStart"/>
+      <w:r>
+        <w:rPr>
+          <w:rFonts w:ascii="Times New Roman" w:hAnsi="Times New Roman" w:cs="Times New Roman"/>
+          <w:sz w:val="28"/>
+          <w:szCs w:val="28"/>
+          <w:lang w:val="en-US"/>
+        </w:rPr>
+        <w:t>siswa</w:t>
+      </w:r>
+      <w:proofErr w:type="spellEnd"/>
+      <w:r>
+        <w:rPr>
+          <w:rFonts w:ascii="Times New Roman" w:hAnsi="Times New Roman" w:cs="Times New Roman"/>
+          <w:sz w:val="28"/>
+          <w:szCs w:val="28"/>
+          <w:lang w:val="en-US"/>
+        </w:rPr>
+        <w:t xml:space="preserve"> </w:t>
+      </w:r>
+      <w:proofErr w:type="spellStart"/>
+      <w:r>
+        <w:rPr>
+          <w:rFonts w:ascii="Times New Roman" w:hAnsi="Times New Roman" w:cs="Times New Roman"/>
+          <w:sz w:val="28"/>
+          <w:szCs w:val="28"/>
+          <w:lang w:val="en-US"/>
+        </w:rPr>
+        <w:t>berdasarkan</w:t>
+      </w:r>
+      <w:proofErr w:type="spellEnd"/>
+      <w:r>
+        <w:rPr>
+          <w:rFonts w:ascii="Times New Roman" w:hAnsi="Times New Roman" w:cs="Times New Roman"/>
+          <w:sz w:val="28"/>
+          <w:szCs w:val="28"/>
+          <w:lang w:val="en-US"/>
+        </w:rPr>
+        <w:t xml:space="preserve"> </w:t>
+      </w:r>
+      <w:proofErr w:type="spellStart"/>
+      <w:r>
+        <w:rPr>
+          <w:rFonts w:ascii="Times New Roman" w:hAnsi="Times New Roman" w:cs="Times New Roman"/>
+          <w:sz w:val="28"/>
+          <w:szCs w:val="28"/>
+          <w:lang w:val="en-US"/>
+        </w:rPr>
+        <w:t>komponen</w:t>
+      </w:r>
+      <w:proofErr w:type="spellEnd"/>
+      <w:r>
+        <w:rPr>
+          <w:rFonts w:ascii="Times New Roman" w:hAnsi="Times New Roman" w:cs="Times New Roman"/>
+          <w:sz w:val="28"/>
+          <w:szCs w:val="28"/>
+          <w:lang w:val="en-US"/>
+        </w:rPr>
+        <w:t xml:space="preserve"> </w:t>
+      </w:r>
+      <w:proofErr w:type="spellStart"/>
+      <w:r>
+        <w:rPr>
+          <w:rFonts w:ascii="Times New Roman" w:hAnsi="Times New Roman" w:cs="Times New Roman"/>
+          <w:sz w:val="28"/>
+          <w:szCs w:val="28"/>
+          <w:lang w:val="en-US"/>
+        </w:rPr>
+        <w:t>nilai</w:t>
+      </w:r>
+      <w:proofErr w:type="spellEnd"/>
+      <w:r>
+        <w:rPr>
+          <w:rFonts w:ascii="Times New Roman" w:hAnsi="Times New Roman" w:cs="Times New Roman"/>
+          <w:sz w:val="28"/>
+          <w:szCs w:val="28"/>
+          <w:lang w:val="en-US"/>
+        </w:rPr>
+        <w:t xml:space="preserve"> yang </w:t>
+      </w:r>
+      <w:proofErr w:type="spellStart"/>
+      <w:r>
+        <w:rPr>
+          <w:rFonts w:ascii="Times New Roman" w:hAnsi="Times New Roman" w:cs="Times New Roman"/>
+          <w:sz w:val="28"/>
+          <w:szCs w:val="28"/>
+          <w:lang w:val="en-US"/>
+        </w:rPr>
+        <w:t>ada</w:t>
+      </w:r>
+      <w:proofErr w:type="spellEnd"/>
+      <w:r>
+        <w:rPr>
+          <w:rFonts w:ascii="Times New Roman" w:hAnsi="Times New Roman" w:cs="Times New Roman"/>
+          <w:sz w:val="28"/>
+          <w:szCs w:val="28"/>
+          <w:lang w:val="en-US"/>
+        </w:rPr>
+        <w:t xml:space="preserve"> </w:t>
       </w:r>
     </w:p>
     <w:p>
@@ -419,14 +1083,245 @@
           <w:lang w:val="en-US"/>
         </w:rPr>
       </w:pPr>
-      <w:r>
-        <w:rPr>
-          <w:rFonts w:ascii="Times New Roman" w:hAnsi="Times New Roman" w:cs="Times New Roman"/>
-          <w:sz w:val="28"/>
-          <w:szCs w:val="28"/>
-          <w:lang w:val="en-US"/>
-        </w:rPr>
-        <w:t xml:space="preserve">Sistem memberikan informasi hasil capaian siswa mengenai prestasi yang dimiliki, informasi kehadiran sebagai </w:t>
+      <w:proofErr w:type="spellStart"/>
+      <w:r>
+        <w:rPr>
+          <w:rFonts w:ascii="Times New Roman" w:hAnsi="Times New Roman" w:cs="Times New Roman"/>
+          <w:sz w:val="28"/>
+          <w:szCs w:val="28"/>
+          <w:lang w:val="en-US"/>
+        </w:rPr>
+        <w:t>Sistem</w:t>
+      </w:r>
+      <w:proofErr w:type="spellEnd"/>
+      <w:r>
+        <w:rPr>
+          <w:rFonts w:ascii="Times New Roman" w:hAnsi="Times New Roman" w:cs="Times New Roman"/>
+          <w:sz w:val="28"/>
+          <w:szCs w:val="28"/>
+          <w:lang w:val="en-US"/>
+        </w:rPr>
+        <w:t xml:space="preserve"> </w:t>
+      </w:r>
+      <w:proofErr w:type="spellStart"/>
+      <w:r>
+        <w:rPr>
+          <w:rFonts w:ascii="Times New Roman" w:hAnsi="Times New Roman" w:cs="Times New Roman"/>
+          <w:sz w:val="28"/>
+          <w:szCs w:val="28"/>
+          <w:lang w:val="en-US"/>
+        </w:rPr>
+        <w:t>memberikan</w:t>
+      </w:r>
+      <w:proofErr w:type="spellEnd"/>
+      <w:r>
+        <w:rPr>
+          <w:rFonts w:ascii="Times New Roman" w:hAnsi="Times New Roman" w:cs="Times New Roman"/>
+          <w:sz w:val="28"/>
+          <w:szCs w:val="28"/>
+          <w:lang w:val="en-US"/>
+        </w:rPr>
+        <w:t xml:space="preserve"> </w:t>
+      </w:r>
+      <w:proofErr w:type="spellStart"/>
+      <w:r>
+        <w:rPr>
+          <w:rFonts w:ascii="Times New Roman" w:hAnsi="Times New Roman" w:cs="Times New Roman"/>
+          <w:sz w:val="28"/>
+          <w:szCs w:val="28"/>
+          <w:lang w:val="en-US"/>
+        </w:rPr>
+        <w:t>informasi</w:t>
+      </w:r>
+      <w:proofErr w:type="spellEnd"/>
+      <w:r>
+        <w:rPr>
+          <w:rFonts w:ascii="Times New Roman" w:hAnsi="Times New Roman" w:cs="Times New Roman"/>
+          <w:sz w:val="28"/>
+          <w:szCs w:val="28"/>
+          <w:lang w:val="en-US"/>
+        </w:rPr>
+        <w:t xml:space="preserve"> </w:t>
+      </w:r>
+      <w:proofErr w:type="spellStart"/>
+      <w:r>
+        <w:rPr>
+          <w:rFonts w:ascii="Times New Roman" w:hAnsi="Times New Roman" w:cs="Times New Roman"/>
+          <w:sz w:val="28"/>
+          <w:szCs w:val="28"/>
+          <w:lang w:val="en-US"/>
+        </w:rPr>
+        <w:t>hasil</w:t>
+      </w:r>
+      <w:proofErr w:type="spellEnd"/>
+      <w:r>
+        <w:rPr>
+          <w:rFonts w:ascii="Times New Roman" w:hAnsi="Times New Roman" w:cs="Times New Roman"/>
+          <w:sz w:val="28"/>
+          <w:szCs w:val="28"/>
+          <w:lang w:val="en-US"/>
+        </w:rPr>
+        <w:t xml:space="preserve"> </w:t>
+      </w:r>
+      <w:proofErr w:type="spellStart"/>
+      <w:r>
+        <w:rPr>
+          <w:rFonts w:ascii="Times New Roman" w:hAnsi="Times New Roman" w:cs="Times New Roman"/>
+          <w:sz w:val="28"/>
+          <w:szCs w:val="28"/>
+          <w:lang w:val="en-US"/>
+        </w:rPr>
+        <w:t>capaian</w:t>
+      </w:r>
+      <w:proofErr w:type="spellEnd"/>
+      <w:r>
+        <w:rPr>
+          <w:rFonts w:ascii="Times New Roman" w:hAnsi="Times New Roman" w:cs="Times New Roman"/>
+          <w:sz w:val="28"/>
+          <w:szCs w:val="28"/>
+          <w:lang w:val="en-US"/>
+        </w:rPr>
+        <w:t xml:space="preserve"> </w:t>
+      </w:r>
+      <w:proofErr w:type="spellStart"/>
+      <w:r>
+        <w:rPr>
+          <w:rFonts w:ascii="Times New Roman" w:hAnsi="Times New Roman" w:cs="Times New Roman"/>
+          <w:sz w:val="28"/>
+          <w:szCs w:val="28"/>
+          <w:lang w:val="en-US"/>
+        </w:rPr>
+        <w:t>siswa</w:t>
+      </w:r>
+      <w:proofErr w:type="spellEnd"/>
+      <w:r>
+        <w:rPr>
+          <w:rFonts w:ascii="Times New Roman" w:hAnsi="Times New Roman" w:cs="Times New Roman"/>
+          <w:sz w:val="28"/>
+          <w:szCs w:val="28"/>
+          <w:lang w:val="en-US"/>
+        </w:rPr>
+        <w:t xml:space="preserve"> </w:t>
+      </w:r>
+      <w:proofErr w:type="spellStart"/>
+      <w:r>
+        <w:rPr>
+          <w:rFonts w:ascii="Times New Roman" w:hAnsi="Times New Roman" w:cs="Times New Roman"/>
+          <w:sz w:val="28"/>
+          <w:szCs w:val="28"/>
+          <w:lang w:val="en-US"/>
+        </w:rPr>
+        <w:t>mengenai</w:t>
+      </w:r>
+      <w:proofErr w:type="spellEnd"/>
+      <w:r>
+        <w:rPr>
+          <w:rFonts w:ascii="Times New Roman" w:hAnsi="Times New Roman" w:cs="Times New Roman"/>
+          <w:sz w:val="28"/>
+          <w:szCs w:val="28"/>
+          <w:lang w:val="en-US"/>
+        </w:rPr>
+        <w:t xml:space="preserve"> </w:t>
+      </w:r>
+      <w:proofErr w:type="spellStart"/>
+      <w:r>
+        <w:rPr>
+          <w:rFonts w:ascii="Times New Roman" w:hAnsi="Times New Roman" w:cs="Times New Roman"/>
+          <w:sz w:val="28"/>
+          <w:szCs w:val="28"/>
+          <w:lang w:val="en-US"/>
+        </w:rPr>
+        <w:t>prestasi</w:t>
+      </w:r>
+      <w:proofErr w:type="spellEnd"/>
+      <w:r>
+        <w:rPr>
+          <w:rFonts w:ascii="Times New Roman" w:hAnsi="Times New Roman" w:cs="Times New Roman"/>
+          <w:sz w:val="28"/>
+          <w:szCs w:val="28"/>
+          <w:lang w:val="en-US"/>
+        </w:rPr>
+        <w:t xml:space="preserve"> yang </w:t>
+      </w:r>
+      <w:proofErr w:type="spellStart"/>
+      <w:r>
+        <w:rPr>
+          <w:rFonts w:ascii="Times New Roman" w:hAnsi="Times New Roman" w:cs="Times New Roman"/>
+          <w:sz w:val="28"/>
+          <w:szCs w:val="28"/>
+          <w:lang w:val="en-US"/>
+        </w:rPr>
+        <w:t>dimiliki</w:t>
+      </w:r>
+      <w:proofErr w:type="spellEnd"/>
+      <w:r>
+        <w:rPr>
+          <w:rFonts w:ascii="Times New Roman" w:hAnsi="Times New Roman" w:cs="Times New Roman"/>
+          <w:sz w:val="28"/>
+          <w:szCs w:val="28"/>
+          <w:lang w:val="en-US"/>
+        </w:rPr>
+        <w:t xml:space="preserve">, </w:t>
+      </w:r>
+      <w:proofErr w:type="spellStart"/>
+      <w:r>
+        <w:rPr>
+          <w:rFonts w:ascii="Times New Roman" w:hAnsi="Times New Roman" w:cs="Times New Roman"/>
+          <w:sz w:val="28"/>
+          <w:szCs w:val="28"/>
+          <w:lang w:val="en-US"/>
+        </w:rPr>
+        <w:t>informasi</w:t>
+      </w:r>
+      <w:proofErr w:type="spellEnd"/>
+      <w:r>
+        <w:rPr>
+          <w:rFonts w:ascii="Times New Roman" w:hAnsi="Times New Roman" w:cs="Times New Roman"/>
+          <w:sz w:val="28"/>
+          <w:szCs w:val="28"/>
+          <w:lang w:val="en-US"/>
+        </w:rPr>
+        <w:t xml:space="preserve"> </w:t>
+      </w:r>
+      <w:proofErr w:type="spellStart"/>
+      <w:r>
+        <w:rPr>
+          <w:rFonts w:ascii="Times New Roman" w:hAnsi="Times New Roman" w:cs="Times New Roman"/>
+          <w:sz w:val="28"/>
+          <w:szCs w:val="28"/>
+          <w:lang w:val="en-US"/>
+        </w:rPr>
+        <w:t>kehadiran</w:t>
+      </w:r>
+      <w:proofErr w:type="spellEnd"/>
+      <w:r>
+        <w:rPr>
+          <w:rFonts w:ascii="Times New Roman" w:hAnsi="Times New Roman" w:cs="Times New Roman"/>
+          <w:sz w:val="28"/>
+          <w:szCs w:val="28"/>
+          <w:lang w:val="en-US"/>
+        </w:rPr>
+        <w:t xml:space="preserve"> </w:t>
+      </w:r>
+      <w:proofErr w:type="spellStart"/>
+      <w:r>
+        <w:rPr>
+          <w:rFonts w:ascii="Times New Roman" w:hAnsi="Times New Roman" w:cs="Times New Roman"/>
+          <w:sz w:val="28"/>
+          <w:szCs w:val="28"/>
+          <w:lang w:val="en-US"/>
+        </w:rPr>
+        <w:t>sebagai</w:t>
+      </w:r>
+      <w:proofErr w:type="spellEnd"/>
+      <w:r>
+        <w:rPr>
+          <w:rFonts w:ascii="Times New Roman" w:hAnsi="Times New Roman" w:cs="Times New Roman"/>
+          <w:sz w:val="28"/>
+          <w:szCs w:val="28"/>
+          <w:lang w:val="en-US"/>
+        </w:rPr>
+        <w:t xml:space="preserve"> </w:t>
       </w:r>
       <w:r>
         <w:rPr>
@@ -439,14 +1334,385 @@
         </w:rPr>
         <w:t xml:space="preserve">warning </w:t>
       </w:r>
-      <w:r>
-        <w:rPr>
-          <w:rFonts w:ascii="Times New Roman" w:hAnsi="Times New Roman" w:cs="Times New Roman"/>
-          <w:sz w:val="28"/>
-          <w:szCs w:val="28"/>
-          <w:lang w:val="en-US"/>
-        </w:rPr>
-        <w:t xml:space="preserve">bagi orang tua dan siswa agar tidak gagal karena ketidakhadiran, serta memberikan manfaat dalam pemantauan nilai sikap/karakter siswa melalui catatan pelanggaran. </w:t>
+      <w:proofErr w:type="spellStart"/>
+      <w:r>
+        <w:rPr>
+          <w:rFonts w:ascii="Times New Roman" w:hAnsi="Times New Roman" w:cs="Times New Roman"/>
+          <w:sz w:val="28"/>
+          <w:szCs w:val="28"/>
+          <w:lang w:val="en-US"/>
+        </w:rPr>
+        <w:t>bagi</w:t>
+      </w:r>
+      <w:proofErr w:type="spellEnd"/>
+      <w:r>
+        <w:rPr>
+          <w:rFonts w:ascii="Times New Roman" w:hAnsi="Times New Roman" w:cs="Times New Roman"/>
+          <w:sz w:val="28"/>
+          <w:szCs w:val="28"/>
+          <w:lang w:val="en-US"/>
+        </w:rPr>
+        <w:t xml:space="preserve"> orang </w:t>
+      </w:r>
+      <w:proofErr w:type="spellStart"/>
+      <w:r>
+        <w:rPr>
+          <w:rFonts w:ascii="Times New Roman" w:hAnsi="Times New Roman" w:cs="Times New Roman"/>
+          <w:sz w:val="28"/>
+          <w:szCs w:val="28"/>
+          <w:lang w:val="en-US"/>
+        </w:rPr>
+        <w:t>tua</w:t>
+      </w:r>
+      <w:proofErr w:type="spellEnd"/>
+      <w:r>
+        <w:rPr>
+          <w:rFonts w:ascii="Times New Roman" w:hAnsi="Times New Roman" w:cs="Times New Roman"/>
+          <w:sz w:val="28"/>
+          <w:szCs w:val="28"/>
+          <w:lang w:val="en-US"/>
+        </w:rPr>
+        <w:t xml:space="preserve"> dan </w:t>
+      </w:r>
+      <w:proofErr w:type="spellStart"/>
+      <w:r>
+        <w:rPr>
+          <w:rFonts w:ascii="Times New Roman" w:hAnsi="Times New Roman" w:cs="Times New Roman"/>
+          <w:sz w:val="28"/>
+          <w:szCs w:val="28"/>
+          <w:lang w:val="en-US"/>
+        </w:rPr>
+        <w:t>siswa</w:t>
+      </w:r>
+      <w:proofErr w:type="spellEnd"/>
+      <w:r>
+        <w:rPr>
+          <w:rFonts w:ascii="Times New Roman" w:hAnsi="Times New Roman" w:cs="Times New Roman"/>
+          <w:sz w:val="28"/>
+          <w:szCs w:val="28"/>
+          <w:lang w:val="en-US"/>
+        </w:rPr>
+        <w:t xml:space="preserve"> agar </w:t>
+      </w:r>
+      <w:proofErr w:type="spellStart"/>
+      <w:r>
+        <w:rPr>
+          <w:rFonts w:ascii="Times New Roman" w:hAnsi="Times New Roman" w:cs="Times New Roman"/>
+          <w:sz w:val="28"/>
+          <w:szCs w:val="28"/>
+          <w:lang w:val="en-US"/>
+        </w:rPr>
+        <w:t>tidak</w:t>
+      </w:r>
+      <w:proofErr w:type="spellEnd"/>
+      <w:r>
+        <w:rPr>
+          <w:rFonts w:ascii="Times New Roman" w:hAnsi="Times New Roman" w:cs="Times New Roman"/>
+          <w:sz w:val="28"/>
+          <w:szCs w:val="28"/>
+          <w:lang w:val="en-US"/>
+        </w:rPr>
+        <w:t xml:space="preserve"> </w:t>
+      </w:r>
+      <w:proofErr w:type="spellStart"/>
+      <w:r>
+        <w:rPr>
+          <w:rFonts w:ascii="Times New Roman" w:hAnsi="Times New Roman" w:cs="Times New Roman"/>
+          <w:sz w:val="28"/>
+          <w:szCs w:val="28"/>
+          <w:lang w:val="en-US"/>
+        </w:rPr>
+        <w:t>gagal</w:t>
+      </w:r>
+      <w:proofErr w:type="spellEnd"/>
+      <w:r>
+        <w:rPr>
+          <w:rFonts w:ascii="Times New Roman" w:hAnsi="Times New Roman" w:cs="Times New Roman"/>
+          <w:sz w:val="28"/>
+          <w:szCs w:val="28"/>
+          <w:lang w:val="en-US"/>
+        </w:rPr>
+        <w:t xml:space="preserve"> </w:t>
+      </w:r>
+      <w:proofErr w:type="spellStart"/>
+      <w:r>
+        <w:rPr>
+          <w:rFonts w:ascii="Times New Roman" w:hAnsi="Times New Roman" w:cs="Times New Roman"/>
+          <w:sz w:val="28"/>
+          <w:szCs w:val="28"/>
+          <w:lang w:val="en-US"/>
+        </w:rPr>
+        <w:t>karena</w:t>
+      </w:r>
+      <w:proofErr w:type="spellEnd"/>
+      <w:r>
+        <w:rPr>
+          <w:rFonts w:ascii="Times New Roman" w:hAnsi="Times New Roman" w:cs="Times New Roman"/>
+          <w:sz w:val="28"/>
+          <w:szCs w:val="28"/>
+          <w:lang w:val="en-US"/>
+        </w:rPr>
+        <w:t xml:space="preserve"> </w:t>
+      </w:r>
+      <w:proofErr w:type="spellStart"/>
+      <w:r>
+        <w:rPr>
+          <w:rFonts w:ascii="Times New Roman" w:hAnsi="Times New Roman" w:cs="Times New Roman"/>
+          <w:sz w:val="28"/>
+          <w:szCs w:val="28"/>
+          <w:lang w:val="en-US"/>
+        </w:rPr>
+        <w:t>ketidakhadiran</w:t>
+      </w:r>
+      <w:proofErr w:type="spellEnd"/>
+      <w:r>
+        <w:rPr>
+          <w:rFonts w:ascii="Times New Roman" w:hAnsi="Times New Roman" w:cs="Times New Roman"/>
+          <w:sz w:val="28"/>
+          <w:szCs w:val="28"/>
+          <w:lang w:val="en-US"/>
+        </w:rPr>
+        <w:t xml:space="preserve">, </w:t>
+      </w:r>
+      <w:proofErr w:type="spellStart"/>
+      <w:r>
+        <w:rPr>
+          <w:rFonts w:ascii="Times New Roman" w:hAnsi="Times New Roman" w:cs="Times New Roman"/>
+          <w:sz w:val="28"/>
+          <w:szCs w:val="28"/>
+          <w:lang w:val="en-US"/>
+        </w:rPr>
+        <w:t>serta</w:t>
+      </w:r>
+      <w:proofErr w:type="spellEnd"/>
+      <w:r>
+        <w:rPr>
+          <w:rFonts w:ascii="Times New Roman" w:hAnsi="Times New Roman" w:cs="Times New Roman"/>
+          <w:sz w:val="28"/>
+          <w:szCs w:val="28"/>
+          <w:lang w:val="en-US"/>
+        </w:rPr>
+        <w:t xml:space="preserve"> </w:t>
+      </w:r>
+      <w:proofErr w:type="spellStart"/>
+      <w:r>
+        <w:rPr>
+          <w:rFonts w:ascii="Times New Roman" w:hAnsi="Times New Roman" w:cs="Times New Roman"/>
+          <w:sz w:val="28"/>
+          <w:szCs w:val="28"/>
+          <w:lang w:val="en-US"/>
+        </w:rPr>
+        <w:t>memberikan</w:t>
+      </w:r>
+      <w:proofErr w:type="spellEnd"/>
+      <w:r>
+        <w:rPr>
+          <w:rFonts w:ascii="Times New Roman" w:hAnsi="Times New Roman" w:cs="Times New Roman"/>
+          <w:sz w:val="28"/>
+          <w:szCs w:val="28"/>
+          <w:lang w:val="en-US"/>
+        </w:rPr>
+        <w:t xml:space="preserve"> </w:t>
+      </w:r>
+      <w:proofErr w:type="spellStart"/>
+      <w:r>
+        <w:rPr>
+          <w:rFonts w:ascii="Times New Roman" w:hAnsi="Times New Roman" w:cs="Times New Roman"/>
+          <w:sz w:val="28"/>
+          <w:szCs w:val="28"/>
+          <w:lang w:val="en-US"/>
+        </w:rPr>
+        <w:t>manfaat</w:t>
+      </w:r>
+      <w:proofErr w:type="spellEnd"/>
+      <w:r>
+        <w:rPr>
+          <w:rFonts w:ascii="Times New Roman" w:hAnsi="Times New Roman" w:cs="Times New Roman"/>
+          <w:sz w:val="28"/>
+          <w:szCs w:val="28"/>
+          <w:lang w:val="en-US"/>
+        </w:rPr>
+        <w:t xml:space="preserve"> </w:t>
+      </w:r>
+      <w:proofErr w:type="spellStart"/>
+      <w:r>
+        <w:rPr>
+          <w:rFonts w:ascii="Times New Roman" w:hAnsi="Times New Roman" w:cs="Times New Roman"/>
+          <w:sz w:val="28"/>
+          <w:szCs w:val="28"/>
+          <w:lang w:val="en-US"/>
+        </w:rPr>
+        <w:t>dalam</w:t>
+      </w:r>
+      <w:proofErr w:type="spellEnd"/>
+      <w:r>
+        <w:rPr>
+          <w:rFonts w:ascii="Times New Roman" w:hAnsi="Times New Roman" w:cs="Times New Roman"/>
+          <w:sz w:val="28"/>
+          <w:szCs w:val="28"/>
+          <w:lang w:val="en-US"/>
+        </w:rPr>
+        <w:t xml:space="preserve"> </w:t>
+      </w:r>
+      <w:proofErr w:type="spellStart"/>
+      <w:r>
+        <w:rPr>
+          <w:rFonts w:ascii="Times New Roman" w:hAnsi="Times New Roman" w:cs="Times New Roman"/>
+          <w:sz w:val="28"/>
+          <w:szCs w:val="28"/>
+          <w:lang w:val="en-US"/>
+        </w:rPr>
+        <w:t>pemantauan</w:t>
+      </w:r>
+      <w:proofErr w:type="spellEnd"/>
+      <w:r>
+        <w:rPr>
+          <w:rFonts w:ascii="Times New Roman" w:hAnsi="Times New Roman" w:cs="Times New Roman"/>
+          <w:sz w:val="28"/>
+          <w:szCs w:val="28"/>
+          <w:lang w:val="en-US"/>
+        </w:rPr>
+        <w:t xml:space="preserve"> </w:t>
+      </w:r>
+      <w:proofErr w:type="spellStart"/>
+      <w:r>
+        <w:rPr>
+          <w:rFonts w:ascii="Times New Roman" w:hAnsi="Times New Roman" w:cs="Times New Roman"/>
+          <w:sz w:val="28"/>
+          <w:szCs w:val="28"/>
+          <w:lang w:val="en-US"/>
+        </w:rPr>
+        <w:t>nilai</w:t>
+      </w:r>
+      <w:proofErr w:type="spellEnd"/>
+      <w:r>
+        <w:rPr>
+          <w:rFonts w:ascii="Times New Roman" w:hAnsi="Times New Roman" w:cs="Times New Roman"/>
+          <w:sz w:val="28"/>
+          <w:szCs w:val="28"/>
+          <w:lang w:val="en-US"/>
+        </w:rPr>
+        <w:t xml:space="preserve"> </w:t>
+      </w:r>
+      <w:proofErr w:type="spellStart"/>
+      <w:r>
+        <w:rPr>
+          <w:rFonts w:ascii="Times New Roman" w:hAnsi="Times New Roman" w:cs="Times New Roman"/>
+          <w:sz w:val="28"/>
+          <w:szCs w:val="28"/>
+          <w:lang w:val="en-US"/>
+        </w:rPr>
+        <w:t>sikap</w:t>
+      </w:r>
+      <w:proofErr w:type="spellEnd"/>
+      <w:r>
+        <w:rPr>
+          <w:rFonts w:ascii="Times New Roman" w:hAnsi="Times New Roman" w:cs="Times New Roman"/>
+          <w:sz w:val="28"/>
+          <w:szCs w:val="28"/>
+          <w:lang w:val="en-US"/>
+        </w:rPr>
+        <w:t>/</w:t>
+      </w:r>
+      <w:proofErr w:type="spellStart"/>
+      <w:r>
+        <w:rPr>
+          <w:rFonts w:ascii="Times New Roman" w:hAnsi="Times New Roman" w:cs="Times New Roman"/>
+          <w:sz w:val="28"/>
+          <w:szCs w:val="28"/>
+          <w:lang w:val="en-US"/>
+        </w:rPr>
+        <w:t>karakter</w:t>
+      </w:r>
+      <w:proofErr w:type="spellEnd"/>
+      <w:r>
+        <w:rPr>
+          <w:rFonts w:ascii="Times New Roman" w:hAnsi="Times New Roman" w:cs="Times New Roman"/>
+          <w:sz w:val="28"/>
+          <w:szCs w:val="28"/>
+          <w:lang w:val="en-US"/>
+        </w:rPr>
+        <w:t xml:space="preserve"> </w:t>
+      </w:r>
+      <w:proofErr w:type="spellStart"/>
+      <w:r>
+        <w:rPr>
+          <w:rFonts w:ascii="Times New Roman" w:hAnsi="Times New Roman" w:cs="Times New Roman"/>
+          <w:sz w:val="28"/>
+          <w:szCs w:val="28"/>
+          <w:lang w:val="en-US"/>
+        </w:rPr>
+        <w:t>siswa</w:t>
+      </w:r>
+      <w:proofErr w:type="spellEnd"/>
+      <w:r>
+        <w:rPr>
+          <w:rFonts w:ascii="Times New Roman" w:hAnsi="Times New Roman" w:cs="Times New Roman"/>
+          <w:sz w:val="28"/>
+          <w:szCs w:val="28"/>
+          <w:lang w:val="en-US"/>
+        </w:rPr>
+        <w:t xml:space="preserve"> </w:t>
+      </w:r>
+      <w:proofErr w:type="spellStart"/>
+      <w:r>
+        <w:rPr>
+          <w:rFonts w:ascii="Times New Roman" w:hAnsi="Times New Roman" w:cs="Times New Roman"/>
+          <w:sz w:val="28"/>
+          <w:szCs w:val="28"/>
+          <w:lang w:val="en-US"/>
+        </w:rPr>
+        <w:t>melalui</w:t>
+      </w:r>
+      <w:proofErr w:type="spellEnd"/>
+      <w:r>
+        <w:rPr>
+          <w:rFonts w:ascii="Times New Roman" w:hAnsi="Times New Roman" w:cs="Times New Roman"/>
+          <w:sz w:val="28"/>
+          <w:szCs w:val="28"/>
+          <w:lang w:val="en-US"/>
+        </w:rPr>
+        <w:t xml:space="preserve"> </w:t>
+      </w:r>
+      <w:proofErr w:type="spellStart"/>
+      <w:r>
+        <w:rPr>
+          <w:rFonts w:ascii="Times New Roman" w:hAnsi="Times New Roman" w:cs="Times New Roman"/>
+          <w:sz w:val="28"/>
+          <w:szCs w:val="28"/>
+          <w:lang w:val="en-US"/>
+        </w:rPr>
+        <w:t>catatan</w:t>
+      </w:r>
+      <w:proofErr w:type="spellEnd"/>
+      <w:r>
+        <w:rPr>
+          <w:rFonts w:ascii="Times New Roman" w:hAnsi="Times New Roman" w:cs="Times New Roman"/>
+          <w:sz w:val="28"/>
+          <w:szCs w:val="28"/>
+          <w:lang w:val="en-US"/>
+        </w:rPr>
+        <w:t xml:space="preserve"> </w:t>
+      </w:r>
+      <w:proofErr w:type="spellStart"/>
+      <w:r>
+        <w:rPr>
+          <w:rFonts w:ascii="Times New Roman" w:hAnsi="Times New Roman" w:cs="Times New Roman"/>
+          <w:sz w:val="28"/>
+          <w:szCs w:val="28"/>
+          <w:lang w:val="en-US"/>
+        </w:rPr>
+        <w:t>pelanggaran</w:t>
+      </w:r>
+      <w:proofErr w:type="spellEnd"/>
+      <w:r>
+        <w:rPr>
+          <w:rFonts w:ascii="Times New Roman" w:hAnsi="Times New Roman" w:cs="Times New Roman"/>
+          <w:sz w:val="28"/>
+          <w:szCs w:val="28"/>
+          <w:lang w:val="en-US"/>
+        </w:rPr>
+        <w:t xml:space="preserve">. </w:t>
       </w:r>
     </w:p>
     <w:p>
@@ -465,14 +1731,445 @@
           <w:lang w:val="en-US"/>
         </w:rPr>
       </w:pPr>
-      <w:r>
-        <w:rPr>
-          <w:rFonts w:ascii="Times New Roman" w:hAnsi="Times New Roman" w:cs="Times New Roman"/>
-          <w:sz w:val="28"/>
-          <w:szCs w:val="28"/>
-          <w:lang w:val="en-US"/>
-        </w:rPr>
-        <w:t>Secara keseluruhan sistem yang dibuat berhasil menjadi penghubungan antara sekolah dengan orang tua mengenai perkembangan peserta didik dan melibatkan peran orang tua dalam memantau keberhasilan siswa.</w:t>
+      <w:proofErr w:type="spellStart"/>
+      <w:r>
+        <w:rPr>
+          <w:rFonts w:ascii="Times New Roman" w:hAnsi="Times New Roman" w:cs="Times New Roman"/>
+          <w:sz w:val="28"/>
+          <w:szCs w:val="28"/>
+          <w:lang w:val="en-US"/>
+        </w:rPr>
+        <w:t>Secara</w:t>
+      </w:r>
+      <w:proofErr w:type="spellEnd"/>
+      <w:r>
+        <w:rPr>
+          <w:rFonts w:ascii="Times New Roman" w:hAnsi="Times New Roman" w:cs="Times New Roman"/>
+          <w:sz w:val="28"/>
+          <w:szCs w:val="28"/>
+          <w:lang w:val="en-US"/>
+        </w:rPr>
+        <w:t xml:space="preserve"> </w:t>
+      </w:r>
+      <w:proofErr w:type="spellStart"/>
+      <w:r>
+        <w:rPr>
+          <w:rFonts w:ascii="Times New Roman" w:hAnsi="Times New Roman" w:cs="Times New Roman"/>
+          <w:sz w:val="28"/>
+          <w:szCs w:val="28"/>
+          <w:lang w:val="en-US"/>
+        </w:rPr>
+        <w:t>keseluruhan</w:t>
+      </w:r>
+      <w:proofErr w:type="spellEnd"/>
+      <w:r>
+        <w:rPr>
+          <w:rFonts w:ascii="Times New Roman" w:hAnsi="Times New Roman" w:cs="Times New Roman"/>
+          <w:sz w:val="28"/>
+          <w:szCs w:val="28"/>
+          <w:lang w:val="en-US"/>
+        </w:rPr>
+        <w:t xml:space="preserve"> </w:t>
+      </w:r>
+      <w:proofErr w:type="spellStart"/>
+      <w:r>
+        <w:rPr>
+          <w:rFonts w:ascii="Times New Roman" w:hAnsi="Times New Roman" w:cs="Times New Roman"/>
+          <w:sz w:val="28"/>
+          <w:szCs w:val="28"/>
+          <w:lang w:val="en-US"/>
+        </w:rPr>
+        <w:t>sistem</w:t>
+      </w:r>
+      <w:proofErr w:type="spellEnd"/>
+      <w:r>
+        <w:rPr>
+          <w:rFonts w:ascii="Times New Roman" w:hAnsi="Times New Roman" w:cs="Times New Roman"/>
+          <w:sz w:val="28"/>
+          <w:szCs w:val="28"/>
+          <w:lang w:val="en-US"/>
+        </w:rPr>
+        <w:t xml:space="preserve"> yang </w:t>
+      </w:r>
+      <w:proofErr w:type="spellStart"/>
+      <w:r>
+        <w:rPr>
+          <w:rFonts w:ascii="Times New Roman" w:hAnsi="Times New Roman" w:cs="Times New Roman"/>
+          <w:sz w:val="28"/>
+          <w:szCs w:val="28"/>
+          <w:lang w:val="en-US"/>
+        </w:rPr>
+        <w:t>dibuat</w:t>
+      </w:r>
+      <w:proofErr w:type="spellEnd"/>
+      <w:r>
+        <w:rPr>
+          <w:rFonts w:ascii="Times New Roman" w:hAnsi="Times New Roman" w:cs="Times New Roman"/>
+          <w:sz w:val="28"/>
+          <w:szCs w:val="28"/>
+          <w:lang w:val="en-US"/>
+        </w:rPr>
+        <w:t xml:space="preserve"> </w:t>
+      </w:r>
+      <w:proofErr w:type="spellStart"/>
+      <w:r>
+        <w:rPr>
+          <w:rFonts w:ascii="Times New Roman" w:hAnsi="Times New Roman" w:cs="Times New Roman"/>
+          <w:sz w:val="28"/>
+          <w:szCs w:val="28"/>
+          <w:lang w:val="en-US"/>
+        </w:rPr>
+        <w:t>berhasil</w:t>
+      </w:r>
+      <w:proofErr w:type="spellEnd"/>
+      <w:r>
+        <w:rPr>
+          <w:rFonts w:ascii="Times New Roman" w:hAnsi="Times New Roman" w:cs="Times New Roman"/>
+          <w:sz w:val="28"/>
+          <w:szCs w:val="28"/>
+          <w:lang w:val="en-US"/>
+        </w:rPr>
+        <w:t xml:space="preserve"> </w:t>
+      </w:r>
+      <w:proofErr w:type="spellStart"/>
+      <w:r>
+        <w:rPr>
+          <w:rFonts w:ascii="Times New Roman" w:hAnsi="Times New Roman" w:cs="Times New Roman"/>
+          <w:sz w:val="28"/>
+          <w:szCs w:val="28"/>
+          <w:lang w:val="en-US"/>
+        </w:rPr>
+        <w:t>menjadi</w:t>
+      </w:r>
+      <w:proofErr w:type="spellEnd"/>
+      <w:r>
+        <w:rPr>
+          <w:rFonts w:ascii="Times New Roman" w:hAnsi="Times New Roman" w:cs="Times New Roman"/>
+          <w:sz w:val="28"/>
+          <w:szCs w:val="28"/>
+          <w:lang w:val="en-US"/>
+        </w:rPr>
+        <w:t xml:space="preserve"> </w:t>
+      </w:r>
+      <w:proofErr w:type="spellStart"/>
+      <w:r>
+        <w:rPr>
+          <w:rFonts w:ascii="Times New Roman" w:hAnsi="Times New Roman" w:cs="Times New Roman"/>
+          <w:sz w:val="28"/>
+          <w:szCs w:val="28"/>
+          <w:lang w:val="en-US"/>
+        </w:rPr>
+        <w:t>penghubungan</w:t>
+      </w:r>
+      <w:proofErr w:type="spellEnd"/>
+      <w:r>
+        <w:rPr>
+          <w:rFonts w:ascii="Times New Roman" w:hAnsi="Times New Roman" w:cs="Times New Roman"/>
+          <w:sz w:val="28"/>
+          <w:szCs w:val="28"/>
+          <w:lang w:val="en-US"/>
+        </w:rPr>
+        <w:t xml:space="preserve"> </w:t>
+      </w:r>
+      <w:proofErr w:type="spellStart"/>
+      <w:r>
+        <w:rPr>
+          <w:rFonts w:ascii="Times New Roman" w:hAnsi="Times New Roman" w:cs="Times New Roman"/>
+          <w:sz w:val="28"/>
+          <w:szCs w:val="28"/>
+          <w:lang w:val="en-US"/>
+        </w:rPr>
+        <w:t>antara</w:t>
+      </w:r>
+      <w:proofErr w:type="spellEnd"/>
+      <w:r>
+        <w:rPr>
+          <w:rFonts w:ascii="Times New Roman" w:hAnsi="Times New Roman" w:cs="Times New Roman"/>
+          <w:sz w:val="28"/>
+          <w:szCs w:val="28"/>
+          <w:lang w:val="en-US"/>
+        </w:rPr>
+        <w:t xml:space="preserve"> </w:t>
+      </w:r>
+      <w:proofErr w:type="spellStart"/>
+      <w:r>
+        <w:rPr>
+          <w:rFonts w:ascii="Times New Roman" w:hAnsi="Times New Roman" w:cs="Times New Roman"/>
+          <w:sz w:val="28"/>
+          <w:szCs w:val="28"/>
+          <w:lang w:val="en-US"/>
+        </w:rPr>
+        <w:t>sekolah</w:t>
+      </w:r>
+      <w:proofErr w:type="spellEnd"/>
+      <w:r>
+        <w:rPr>
+          <w:rFonts w:ascii="Times New Roman" w:hAnsi="Times New Roman" w:cs="Times New Roman"/>
+          <w:sz w:val="28"/>
+          <w:szCs w:val="28"/>
+          <w:lang w:val="en-US"/>
+        </w:rPr>
+        <w:t xml:space="preserve"> </w:t>
+      </w:r>
+      <w:proofErr w:type="spellStart"/>
+      <w:r>
+        <w:rPr>
+          <w:rFonts w:ascii="Times New Roman" w:hAnsi="Times New Roman" w:cs="Times New Roman"/>
+          <w:sz w:val="28"/>
+          <w:szCs w:val="28"/>
+          <w:lang w:val="en-US"/>
+        </w:rPr>
+        <w:t>dengan</w:t>
+      </w:r>
+      <w:proofErr w:type="spellEnd"/>
+      <w:r>
+        <w:rPr>
+          <w:rFonts w:ascii="Times New Roman" w:hAnsi="Times New Roman" w:cs="Times New Roman"/>
+          <w:sz w:val="28"/>
+          <w:szCs w:val="28"/>
+          <w:lang w:val="en-US"/>
+        </w:rPr>
+        <w:t xml:space="preserve"> orang </w:t>
+      </w:r>
+      <w:proofErr w:type="spellStart"/>
+      <w:r>
+        <w:rPr>
+          <w:rFonts w:ascii="Times New Roman" w:hAnsi="Times New Roman" w:cs="Times New Roman"/>
+          <w:sz w:val="28"/>
+          <w:szCs w:val="28"/>
+          <w:lang w:val="en-US"/>
+        </w:rPr>
+        <w:t>tua</w:t>
+      </w:r>
+      <w:proofErr w:type="spellEnd"/>
+      <w:r>
+        <w:rPr>
+          <w:rFonts w:ascii="Times New Roman" w:hAnsi="Times New Roman" w:cs="Times New Roman"/>
+          <w:sz w:val="28"/>
+          <w:szCs w:val="28"/>
+          <w:lang w:val="en-US"/>
+        </w:rPr>
+        <w:t xml:space="preserve"> </w:t>
+      </w:r>
+      <w:proofErr w:type="spellStart"/>
+      <w:r>
+        <w:rPr>
+          <w:rFonts w:ascii="Times New Roman" w:hAnsi="Times New Roman" w:cs="Times New Roman"/>
+          <w:sz w:val="28"/>
+          <w:szCs w:val="28"/>
+          <w:lang w:val="en-US"/>
+        </w:rPr>
+        <w:t>mengenai</w:t>
+      </w:r>
+      <w:proofErr w:type="spellEnd"/>
+      <w:r>
+        <w:rPr>
+          <w:rFonts w:ascii="Times New Roman" w:hAnsi="Times New Roman" w:cs="Times New Roman"/>
+          <w:sz w:val="28"/>
+          <w:szCs w:val="28"/>
+          <w:lang w:val="en-US"/>
+        </w:rPr>
+        <w:t xml:space="preserve"> </w:t>
+      </w:r>
+      <w:proofErr w:type="spellStart"/>
+      <w:r>
+        <w:rPr>
+          <w:rFonts w:ascii="Times New Roman" w:hAnsi="Times New Roman" w:cs="Times New Roman"/>
+          <w:sz w:val="28"/>
+          <w:szCs w:val="28"/>
+          <w:lang w:val="en-US"/>
+        </w:rPr>
+        <w:t>perkembangan</w:t>
+      </w:r>
+      <w:proofErr w:type="spellEnd"/>
+      <w:r>
+        <w:rPr>
+          <w:rFonts w:ascii="Times New Roman" w:hAnsi="Times New Roman" w:cs="Times New Roman"/>
+          <w:sz w:val="28"/>
+          <w:szCs w:val="28"/>
+          <w:lang w:val="en-US"/>
+        </w:rPr>
+        <w:t xml:space="preserve"> </w:t>
+      </w:r>
+      <w:proofErr w:type="spellStart"/>
+      <w:r>
+        <w:rPr>
+          <w:rFonts w:ascii="Times New Roman" w:hAnsi="Times New Roman" w:cs="Times New Roman"/>
+          <w:sz w:val="28"/>
+          <w:szCs w:val="28"/>
+          <w:lang w:val="en-US"/>
+        </w:rPr>
+        <w:t>peserta</w:t>
+      </w:r>
+      <w:proofErr w:type="spellEnd"/>
+      <w:r>
+        <w:rPr>
+          <w:rFonts w:ascii="Times New Roman" w:hAnsi="Times New Roman" w:cs="Times New Roman"/>
+          <w:sz w:val="28"/>
+          <w:szCs w:val="28"/>
+          <w:lang w:val="en-US"/>
+        </w:rPr>
+        <w:t xml:space="preserve"> </w:t>
+      </w:r>
+      <w:proofErr w:type="spellStart"/>
+      <w:r>
+        <w:rPr>
+          <w:rFonts w:ascii="Times New Roman" w:hAnsi="Times New Roman" w:cs="Times New Roman"/>
+          <w:sz w:val="28"/>
+          <w:szCs w:val="28"/>
+          <w:lang w:val="en-US"/>
+        </w:rPr>
+        <w:t>didik</w:t>
+      </w:r>
+      <w:proofErr w:type="spellEnd"/>
+      <w:r>
+        <w:rPr>
+          <w:rFonts w:ascii="Times New Roman" w:hAnsi="Times New Roman" w:cs="Times New Roman"/>
+          <w:sz w:val="28"/>
+          <w:szCs w:val="28"/>
+          <w:lang w:val="en-US"/>
+        </w:rPr>
+        <w:t xml:space="preserve"> dan </w:t>
+      </w:r>
+      <w:proofErr w:type="spellStart"/>
+      <w:r>
+        <w:rPr>
+          <w:rFonts w:ascii="Times New Roman" w:hAnsi="Times New Roman" w:cs="Times New Roman"/>
+          <w:sz w:val="28"/>
+          <w:szCs w:val="28"/>
+          <w:lang w:val="en-US"/>
+        </w:rPr>
+        <w:t>melibatkan</w:t>
+      </w:r>
+      <w:proofErr w:type="spellEnd"/>
+      <w:r>
+        <w:rPr>
+          <w:rFonts w:ascii="Times New Roman" w:hAnsi="Times New Roman" w:cs="Times New Roman"/>
+          <w:sz w:val="28"/>
+          <w:szCs w:val="28"/>
+          <w:lang w:val="en-US"/>
+        </w:rPr>
+        <w:t xml:space="preserve"> </w:t>
+      </w:r>
+      <w:proofErr w:type="spellStart"/>
+      <w:r>
+        <w:rPr>
+          <w:rFonts w:ascii="Times New Roman" w:hAnsi="Times New Roman" w:cs="Times New Roman"/>
+          <w:sz w:val="28"/>
+          <w:szCs w:val="28"/>
+          <w:lang w:val="en-US"/>
+        </w:rPr>
+        <w:t>peran</w:t>
+      </w:r>
+      <w:proofErr w:type="spellEnd"/>
+      <w:r>
+        <w:rPr>
+          <w:rFonts w:ascii="Times New Roman" w:hAnsi="Times New Roman" w:cs="Times New Roman"/>
+          <w:sz w:val="28"/>
+          <w:szCs w:val="28"/>
+          <w:lang w:val="en-US"/>
+        </w:rPr>
+        <w:t xml:space="preserve"> orang </w:t>
+      </w:r>
+      <w:proofErr w:type="spellStart"/>
+      <w:r>
+        <w:rPr>
+          <w:rFonts w:ascii="Times New Roman" w:hAnsi="Times New Roman" w:cs="Times New Roman"/>
+          <w:sz w:val="28"/>
+          <w:szCs w:val="28"/>
+          <w:lang w:val="en-US"/>
+        </w:rPr>
+        <w:t>tua</w:t>
+      </w:r>
+      <w:proofErr w:type="spellEnd"/>
+      <w:r>
+        <w:rPr>
+          <w:rFonts w:ascii="Times New Roman" w:hAnsi="Times New Roman" w:cs="Times New Roman"/>
+          <w:sz w:val="28"/>
+          <w:szCs w:val="28"/>
+          <w:lang w:val="en-US"/>
+        </w:rPr>
+        <w:t xml:space="preserve"> </w:t>
+      </w:r>
+      <w:proofErr w:type="spellStart"/>
+      <w:r>
+        <w:rPr>
+          <w:rFonts w:ascii="Times New Roman" w:hAnsi="Times New Roman" w:cs="Times New Roman"/>
+          <w:sz w:val="28"/>
+          <w:szCs w:val="28"/>
+          <w:lang w:val="en-US"/>
+        </w:rPr>
+        <w:t>dalam</w:t>
+      </w:r>
+      <w:proofErr w:type="spellEnd"/>
+      <w:r>
+        <w:rPr>
+          <w:rFonts w:ascii="Times New Roman" w:hAnsi="Times New Roman" w:cs="Times New Roman"/>
+          <w:sz w:val="28"/>
+          <w:szCs w:val="28"/>
+          <w:lang w:val="en-US"/>
+        </w:rPr>
+        <w:t xml:space="preserve"> </w:t>
+      </w:r>
+      <w:proofErr w:type="spellStart"/>
+      <w:r>
+        <w:rPr>
+          <w:rFonts w:ascii="Times New Roman" w:hAnsi="Times New Roman" w:cs="Times New Roman"/>
+          <w:sz w:val="28"/>
+          <w:szCs w:val="28"/>
+          <w:lang w:val="en-US"/>
+        </w:rPr>
+        <w:t>memantau</w:t>
+      </w:r>
+      <w:proofErr w:type="spellEnd"/>
+      <w:r>
+        <w:rPr>
+          <w:rFonts w:ascii="Times New Roman" w:hAnsi="Times New Roman" w:cs="Times New Roman"/>
+          <w:sz w:val="28"/>
+          <w:szCs w:val="28"/>
+          <w:lang w:val="en-US"/>
+        </w:rPr>
+        <w:t xml:space="preserve"> </w:t>
+      </w:r>
+      <w:proofErr w:type="spellStart"/>
+      <w:r>
+        <w:rPr>
+          <w:rFonts w:ascii="Times New Roman" w:hAnsi="Times New Roman" w:cs="Times New Roman"/>
+          <w:sz w:val="28"/>
+          <w:szCs w:val="28"/>
+          <w:lang w:val="en-US"/>
+        </w:rPr>
+        <w:t>keberhasilan</w:t>
+      </w:r>
+      <w:proofErr w:type="spellEnd"/>
+      <w:r>
+        <w:rPr>
+          <w:rFonts w:ascii="Times New Roman" w:hAnsi="Times New Roman" w:cs="Times New Roman"/>
+          <w:sz w:val="28"/>
+          <w:szCs w:val="28"/>
+          <w:lang w:val="en-US"/>
+        </w:rPr>
+        <w:t xml:space="preserve"> </w:t>
+      </w:r>
+      <w:proofErr w:type="spellStart"/>
+      <w:r>
+        <w:rPr>
+          <w:rFonts w:ascii="Times New Roman" w:hAnsi="Times New Roman" w:cs="Times New Roman"/>
+          <w:sz w:val="28"/>
+          <w:szCs w:val="28"/>
+          <w:lang w:val="en-US"/>
+        </w:rPr>
+        <w:t>siswa</w:t>
+      </w:r>
+      <w:proofErr w:type="spellEnd"/>
+      <w:r>
+        <w:rPr>
+          <w:rFonts w:ascii="Times New Roman" w:hAnsi="Times New Roman" w:cs="Times New Roman"/>
+          <w:sz w:val="28"/>
+          <w:szCs w:val="28"/>
+          <w:lang w:val="en-US"/>
+        </w:rPr>
+        <w:t>.</w:t>
       </w:r>
     </w:p>
     <w:p>
@@ -511,6 +2208,7 @@
         </w:rPr>
         <w:tab/>
       </w:r>
+      <w:bookmarkStart w:id="0" w:name="_GoBack"/>
       <w:r>
         <w:rPr>
           <w:rFonts w:ascii="Times New Roman" w:hAnsi="Times New Roman" w:cs="Times New Roman"/>
@@ -520,9 +2218,10 @@
           <w:szCs w:val="28"/>
           <w:lang w:val="en-US"/>
         </w:rPr>
-        <w:t>Saran</w:t>
+        <w:t>SARAN</w:t>
       </w:r>
     </w:p>
+    <w:bookmarkEnd w:id="0"/>
     <w:p>
       <w:pPr>
         <w:spacing w:line="480" w:lineRule="auto"/>
@@ -535,14 +2234,465 @@
           <w:lang w:val="en-US"/>
         </w:rPr>
       </w:pPr>
-      <w:r>
-        <w:rPr>
-          <w:rFonts w:ascii="Times New Roman" w:hAnsi="Times New Roman" w:cs="Times New Roman"/>
-          <w:sz w:val="28"/>
-          <w:szCs w:val="28"/>
-          <w:lang w:val="en-US"/>
-        </w:rPr>
-        <w:t>Berdasarkan hasil akhir dari pembuatan tugas akhir dan juga hasil uji coba yang dilakukan, terdapat beberapa masukan sebagai pelengkap untuk melakukan pengembangan sistem berikutnya. Saran yang diberikan antar lain adalah:</w:t>
+      <w:proofErr w:type="spellStart"/>
+      <w:r>
+        <w:rPr>
+          <w:rFonts w:ascii="Times New Roman" w:hAnsi="Times New Roman" w:cs="Times New Roman"/>
+          <w:sz w:val="28"/>
+          <w:szCs w:val="28"/>
+          <w:lang w:val="en-US"/>
+        </w:rPr>
+        <w:t>Berdasarkan</w:t>
+      </w:r>
+      <w:proofErr w:type="spellEnd"/>
+      <w:r>
+        <w:rPr>
+          <w:rFonts w:ascii="Times New Roman" w:hAnsi="Times New Roman" w:cs="Times New Roman"/>
+          <w:sz w:val="28"/>
+          <w:szCs w:val="28"/>
+          <w:lang w:val="en-US"/>
+        </w:rPr>
+        <w:t xml:space="preserve"> </w:t>
+      </w:r>
+      <w:proofErr w:type="spellStart"/>
+      <w:r>
+        <w:rPr>
+          <w:rFonts w:ascii="Times New Roman" w:hAnsi="Times New Roman" w:cs="Times New Roman"/>
+          <w:sz w:val="28"/>
+          <w:szCs w:val="28"/>
+          <w:lang w:val="en-US"/>
+        </w:rPr>
+        <w:t>hasil</w:t>
+      </w:r>
+      <w:proofErr w:type="spellEnd"/>
+      <w:r>
+        <w:rPr>
+          <w:rFonts w:ascii="Times New Roman" w:hAnsi="Times New Roman" w:cs="Times New Roman"/>
+          <w:sz w:val="28"/>
+          <w:szCs w:val="28"/>
+          <w:lang w:val="en-US"/>
+        </w:rPr>
+        <w:t xml:space="preserve"> </w:t>
+      </w:r>
+      <w:proofErr w:type="spellStart"/>
+      <w:r>
+        <w:rPr>
+          <w:rFonts w:ascii="Times New Roman" w:hAnsi="Times New Roman" w:cs="Times New Roman"/>
+          <w:sz w:val="28"/>
+          <w:szCs w:val="28"/>
+          <w:lang w:val="en-US"/>
+        </w:rPr>
+        <w:t>akhir</w:t>
+      </w:r>
+      <w:proofErr w:type="spellEnd"/>
+      <w:r>
+        <w:rPr>
+          <w:rFonts w:ascii="Times New Roman" w:hAnsi="Times New Roman" w:cs="Times New Roman"/>
+          <w:sz w:val="28"/>
+          <w:szCs w:val="28"/>
+          <w:lang w:val="en-US"/>
+        </w:rPr>
+        <w:t xml:space="preserve"> </w:t>
+      </w:r>
+      <w:proofErr w:type="spellStart"/>
+      <w:r>
+        <w:rPr>
+          <w:rFonts w:ascii="Times New Roman" w:hAnsi="Times New Roman" w:cs="Times New Roman"/>
+          <w:sz w:val="28"/>
+          <w:szCs w:val="28"/>
+          <w:lang w:val="en-US"/>
+        </w:rPr>
+        <w:t>dari</w:t>
+      </w:r>
+      <w:proofErr w:type="spellEnd"/>
+      <w:r>
+        <w:rPr>
+          <w:rFonts w:ascii="Times New Roman" w:hAnsi="Times New Roman" w:cs="Times New Roman"/>
+          <w:sz w:val="28"/>
+          <w:szCs w:val="28"/>
+          <w:lang w:val="en-US"/>
+        </w:rPr>
+        <w:t xml:space="preserve"> </w:t>
+      </w:r>
+      <w:proofErr w:type="spellStart"/>
+      <w:r>
+        <w:rPr>
+          <w:rFonts w:ascii="Times New Roman" w:hAnsi="Times New Roman" w:cs="Times New Roman"/>
+          <w:sz w:val="28"/>
+          <w:szCs w:val="28"/>
+          <w:lang w:val="en-US"/>
+        </w:rPr>
+        <w:t>pembuatan</w:t>
+      </w:r>
+      <w:proofErr w:type="spellEnd"/>
+      <w:r>
+        <w:rPr>
+          <w:rFonts w:ascii="Times New Roman" w:hAnsi="Times New Roman" w:cs="Times New Roman"/>
+          <w:sz w:val="28"/>
+          <w:szCs w:val="28"/>
+          <w:lang w:val="en-US"/>
+        </w:rPr>
+        <w:t xml:space="preserve"> </w:t>
+      </w:r>
+      <w:proofErr w:type="spellStart"/>
+      <w:r>
+        <w:rPr>
+          <w:rFonts w:ascii="Times New Roman" w:hAnsi="Times New Roman" w:cs="Times New Roman"/>
+          <w:sz w:val="28"/>
+          <w:szCs w:val="28"/>
+          <w:lang w:val="en-US"/>
+        </w:rPr>
+        <w:t>tugas</w:t>
+      </w:r>
+      <w:proofErr w:type="spellEnd"/>
+      <w:r>
+        <w:rPr>
+          <w:rFonts w:ascii="Times New Roman" w:hAnsi="Times New Roman" w:cs="Times New Roman"/>
+          <w:sz w:val="28"/>
+          <w:szCs w:val="28"/>
+          <w:lang w:val="en-US"/>
+        </w:rPr>
+        <w:t xml:space="preserve"> </w:t>
+      </w:r>
+      <w:proofErr w:type="spellStart"/>
+      <w:r>
+        <w:rPr>
+          <w:rFonts w:ascii="Times New Roman" w:hAnsi="Times New Roman" w:cs="Times New Roman"/>
+          <w:sz w:val="28"/>
+          <w:szCs w:val="28"/>
+          <w:lang w:val="en-US"/>
+        </w:rPr>
+        <w:t>akhir</w:t>
+      </w:r>
+      <w:proofErr w:type="spellEnd"/>
+      <w:r>
+        <w:rPr>
+          <w:rFonts w:ascii="Times New Roman" w:hAnsi="Times New Roman" w:cs="Times New Roman"/>
+          <w:sz w:val="28"/>
+          <w:szCs w:val="28"/>
+          <w:lang w:val="en-US"/>
+        </w:rPr>
+        <w:t xml:space="preserve"> dan juga </w:t>
+      </w:r>
+      <w:proofErr w:type="spellStart"/>
+      <w:r>
+        <w:rPr>
+          <w:rFonts w:ascii="Times New Roman" w:hAnsi="Times New Roman" w:cs="Times New Roman"/>
+          <w:sz w:val="28"/>
+          <w:szCs w:val="28"/>
+          <w:lang w:val="en-US"/>
+        </w:rPr>
+        <w:t>hasil</w:t>
+      </w:r>
+      <w:proofErr w:type="spellEnd"/>
+      <w:r>
+        <w:rPr>
+          <w:rFonts w:ascii="Times New Roman" w:hAnsi="Times New Roman" w:cs="Times New Roman"/>
+          <w:sz w:val="28"/>
+          <w:szCs w:val="28"/>
+          <w:lang w:val="en-US"/>
+        </w:rPr>
+        <w:t xml:space="preserve"> uji </w:t>
+      </w:r>
+      <w:proofErr w:type="spellStart"/>
+      <w:r>
+        <w:rPr>
+          <w:rFonts w:ascii="Times New Roman" w:hAnsi="Times New Roman" w:cs="Times New Roman"/>
+          <w:sz w:val="28"/>
+          <w:szCs w:val="28"/>
+          <w:lang w:val="en-US"/>
+        </w:rPr>
+        <w:t>coba</w:t>
+      </w:r>
+      <w:proofErr w:type="spellEnd"/>
+      <w:r>
+        <w:rPr>
+          <w:rFonts w:ascii="Times New Roman" w:hAnsi="Times New Roman" w:cs="Times New Roman"/>
+          <w:sz w:val="28"/>
+          <w:szCs w:val="28"/>
+          <w:lang w:val="en-US"/>
+        </w:rPr>
+        <w:t xml:space="preserve"> yang </w:t>
+      </w:r>
+      <w:proofErr w:type="spellStart"/>
+      <w:r>
+        <w:rPr>
+          <w:rFonts w:ascii="Times New Roman" w:hAnsi="Times New Roman" w:cs="Times New Roman"/>
+          <w:sz w:val="28"/>
+          <w:szCs w:val="28"/>
+          <w:lang w:val="en-US"/>
+        </w:rPr>
+        <w:t>dilakukan</w:t>
+      </w:r>
+      <w:proofErr w:type="spellEnd"/>
+      <w:r>
+        <w:rPr>
+          <w:rFonts w:ascii="Times New Roman" w:hAnsi="Times New Roman" w:cs="Times New Roman"/>
+          <w:sz w:val="28"/>
+          <w:szCs w:val="28"/>
+          <w:lang w:val="en-US"/>
+        </w:rPr>
+        <w:t xml:space="preserve">, </w:t>
+      </w:r>
+      <w:proofErr w:type="spellStart"/>
+      <w:r>
+        <w:rPr>
+          <w:rFonts w:ascii="Times New Roman" w:hAnsi="Times New Roman" w:cs="Times New Roman"/>
+          <w:sz w:val="28"/>
+          <w:szCs w:val="28"/>
+          <w:lang w:val="en-US"/>
+        </w:rPr>
+        <w:t>terdapat</w:t>
+      </w:r>
+      <w:proofErr w:type="spellEnd"/>
+      <w:r>
+        <w:rPr>
+          <w:rFonts w:ascii="Times New Roman" w:hAnsi="Times New Roman" w:cs="Times New Roman"/>
+          <w:sz w:val="28"/>
+          <w:szCs w:val="28"/>
+          <w:lang w:val="en-US"/>
+        </w:rPr>
+        <w:t xml:space="preserve"> </w:t>
+      </w:r>
+      <w:proofErr w:type="spellStart"/>
+      <w:r>
+        <w:rPr>
+          <w:rFonts w:ascii="Times New Roman" w:hAnsi="Times New Roman" w:cs="Times New Roman"/>
+          <w:sz w:val="28"/>
+          <w:szCs w:val="28"/>
+          <w:lang w:val="en-US"/>
+        </w:rPr>
+        <w:t>beberapa</w:t>
+      </w:r>
+      <w:proofErr w:type="spellEnd"/>
+      <w:r>
+        <w:rPr>
+          <w:rFonts w:ascii="Times New Roman" w:hAnsi="Times New Roman" w:cs="Times New Roman"/>
+          <w:sz w:val="28"/>
+          <w:szCs w:val="28"/>
+          <w:lang w:val="en-US"/>
+        </w:rPr>
+        <w:t xml:space="preserve"> </w:t>
+      </w:r>
+      <w:proofErr w:type="spellStart"/>
+      <w:r>
+        <w:rPr>
+          <w:rFonts w:ascii="Times New Roman" w:hAnsi="Times New Roman" w:cs="Times New Roman"/>
+          <w:sz w:val="28"/>
+          <w:szCs w:val="28"/>
+          <w:lang w:val="en-US"/>
+        </w:rPr>
+        <w:t>masukan</w:t>
+      </w:r>
+      <w:proofErr w:type="spellEnd"/>
+      <w:r>
+        <w:rPr>
+          <w:rFonts w:ascii="Times New Roman" w:hAnsi="Times New Roman" w:cs="Times New Roman"/>
+          <w:sz w:val="28"/>
+          <w:szCs w:val="28"/>
+          <w:lang w:val="en-US"/>
+        </w:rPr>
+        <w:t xml:space="preserve"> </w:t>
+      </w:r>
+      <w:proofErr w:type="spellStart"/>
+      <w:r>
+        <w:rPr>
+          <w:rFonts w:ascii="Times New Roman" w:hAnsi="Times New Roman" w:cs="Times New Roman"/>
+          <w:sz w:val="28"/>
+          <w:szCs w:val="28"/>
+          <w:lang w:val="en-US"/>
+        </w:rPr>
+        <w:t>sebagai</w:t>
+      </w:r>
+      <w:proofErr w:type="spellEnd"/>
+      <w:r>
+        <w:rPr>
+          <w:rFonts w:ascii="Times New Roman" w:hAnsi="Times New Roman" w:cs="Times New Roman"/>
+          <w:sz w:val="28"/>
+          <w:szCs w:val="28"/>
+          <w:lang w:val="en-US"/>
+        </w:rPr>
+        <w:t xml:space="preserve"> </w:t>
+      </w:r>
+      <w:proofErr w:type="spellStart"/>
+      <w:r>
+        <w:rPr>
+          <w:rFonts w:ascii="Times New Roman" w:hAnsi="Times New Roman" w:cs="Times New Roman"/>
+          <w:sz w:val="28"/>
+          <w:szCs w:val="28"/>
+          <w:lang w:val="en-US"/>
+        </w:rPr>
+        <w:t>pelengkap</w:t>
+      </w:r>
+      <w:proofErr w:type="spellEnd"/>
+      <w:r>
+        <w:rPr>
+          <w:rFonts w:ascii="Times New Roman" w:hAnsi="Times New Roman" w:cs="Times New Roman"/>
+          <w:sz w:val="28"/>
+          <w:szCs w:val="28"/>
+          <w:lang w:val="en-US"/>
+        </w:rPr>
+        <w:t xml:space="preserve"> </w:t>
+      </w:r>
+      <w:proofErr w:type="spellStart"/>
+      <w:r>
+        <w:rPr>
+          <w:rFonts w:ascii="Times New Roman" w:hAnsi="Times New Roman" w:cs="Times New Roman"/>
+          <w:sz w:val="28"/>
+          <w:szCs w:val="28"/>
+          <w:lang w:val="en-US"/>
+        </w:rPr>
+        <w:t>untuk</w:t>
+      </w:r>
+      <w:proofErr w:type="spellEnd"/>
+      <w:r>
+        <w:rPr>
+          <w:rFonts w:ascii="Times New Roman" w:hAnsi="Times New Roman" w:cs="Times New Roman"/>
+          <w:sz w:val="28"/>
+          <w:szCs w:val="28"/>
+          <w:lang w:val="en-US"/>
+        </w:rPr>
+        <w:t xml:space="preserve"> </w:t>
+      </w:r>
+      <w:proofErr w:type="spellStart"/>
+      <w:r>
+        <w:rPr>
+          <w:rFonts w:ascii="Times New Roman" w:hAnsi="Times New Roman" w:cs="Times New Roman"/>
+          <w:sz w:val="28"/>
+          <w:szCs w:val="28"/>
+          <w:lang w:val="en-US"/>
+        </w:rPr>
+        <w:t>melakukan</w:t>
+      </w:r>
+      <w:proofErr w:type="spellEnd"/>
+      <w:r>
+        <w:rPr>
+          <w:rFonts w:ascii="Times New Roman" w:hAnsi="Times New Roman" w:cs="Times New Roman"/>
+          <w:sz w:val="28"/>
+          <w:szCs w:val="28"/>
+          <w:lang w:val="en-US"/>
+        </w:rPr>
+        <w:t xml:space="preserve"> </w:t>
+      </w:r>
+      <w:proofErr w:type="spellStart"/>
+      <w:r>
+        <w:rPr>
+          <w:rFonts w:ascii="Times New Roman" w:hAnsi="Times New Roman" w:cs="Times New Roman"/>
+          <w:sz w:val="28"/>
+          <w:szCs w:val="28"/>
+          <w:lang w:val="en-US"/>
+        </w:rPr>
+        <w:t>pengembangan</w:t>
+      </w:r>
+      <w:proofErr w:type="spellEnd"/>
+      <w:r>
+        <w:rPr>
+          <w:rFonts w:ascii="Times New Roman" w:hAnsi="Times New Roman" w:cs="Times New Roman"/>
+          <w:sz w:val="28"/>
+          <w:szCs w:val="28"/>
+          <w:lang w:val="en-US"/>
+        </w:rPr>
+        <w:t xml:space="preserve"> </w:t>
+      </w:r>
+      <w:proofErr w:type="spellStart"/>
+      <w:r>
+        <w:rPr>
+          <w:rFonts w:ascii="Times New Roman" w:hAnsi="Times New Roman" w:cs="Times New Roman"/>
+          <w:sz w:val="28"/>
+          <w:szCs w:val="28"/>
+          <w:lang w:val="en-US"/>
+        </w:rPr>
+        <w:t>sistem</w:t>
+      </w:r>
+      <w:proofErr w:type="spellEnd"/>
+      <w:r>
+        <w:rPr>
+          <w:rFonts w:ascii="Times New Roman" w:hAnsi="Times New Roman" w:cs="Times New Roman"/>
+          <w:sz w:val="28"/>
+          <w:szCs w:val="28"/>
+          <w:lang w:val="en-US"/>
+        </w:rPr>
+        <w:t xml:space="preserve"> </w:t>
+      </w:r>
+      <w:proofErr w:type="spellStart"/>
+      <w:r>
+        <w:rPr>
+          <w:rFonts w:ascii="Times New Roman" w:hAnsi="Times New Roman" w:cs="Times New Roman"/>
+          <w:sz w:val="28"/>
+          <w:szCs w:val="28"/>
+          <w:lang w:val="en-US"/>
+        </w:rPr>
+        <w:t>berikutnya</w:t>
+      </w:r>
+      <w:proofErr w:type="spellEnd"/>
+      <w:r>
+        <w:rPr>
+          <w:rFonts w:ascii="Times New Roman" w:hAnsi="Times New Roman" w:cs="Times New Roman"/>
+          <w:sz w:val="28"/>
+          <w:szCs w:val="28"/>
+          <w:lang w:val="en-US"/>
+        </w:rPr>
+        <w:t xml:space="preserve">. Saran yang </w:t>
+      </w:r>
+      <w:proofErr w:type="spellStart"/>
+      <w:r>
+        <w:rPr>
+          <w:rFonts w:ascii="Times New Roman" w:hAnsi="Times New Roman" w:cs="Times New Roman"/>
+          <w:sz w:val="28"/>
+          <w:szCs w:val="28"/>
+          <w:lang w:val="en-US"/>
+        </w:rPr>
+        <w:t>diberikan</w:t>
+      </w:r>
+      <w:proofErr w:type="spellEnd"/>
+      <w:r>
+        <w:rPr>
+          <w:rFonts w:ascii="Times New Roman" w:hAnsi="Times New Roman" w:cs="Times New Roman"/>
+          <w:sz w:val="28"/>
+          <w:szCs w:val="28"/>
+          <w:lang w:val="en-US"/>
+        </w:rPr>
+        <w:t xml:space="preserve"> </w:t>
+      </w:r>
+      <w:proofErr w:type="spellStart"/>
+      <w:r>
+        <w:rPr>
+          <w:rFonts w:ascii="Times New Roman" w:hAnsi="Times New Roman" w:cs="Times New Roman"/>
+          <w:sz w:val="28"/>
+          <w:szCs w:val="28"/>
+          <w:lang w:val="en-US"/>
+        </w:rPr>
+        <w:t>antar</w:t>
+      </w:r>
+      <w:proofErr w:type="spellEnd"/>
+      <w:r>
+        <w:rPr>
+          <w:rFonts w:ascii="Times New Roman" w:hAnsi="Times New Roman" w:cs="Times New Roman"/>
+          <w:sz w:val="28"/>
+          <w:szCs w:val="28"/>
+          <w:lang w:val="en-US"/>
+        </w:rPr>
+        <w:t xml:space="preserve"> lain </w:t>
+      </w:r>
+      <w:proofErr w:type="spellStart"/>
+      <w:r>
+        <w:rPr>
+          <w:rFonts w:ascii="Times New Roman" w:hAnsi="Times New Roman" w:cs="Times New Roman"/>
+          <w:sz w:val="28"/>
+          <w:szCs w:val="28"/>
+          <w:lang w:val="en-US"/>
+        </w:rPr>
+        <w:t>adalah</w:t>
+      </w:r>
+      <w:proofErr w:type="spellEnd"/>
+      <w:r>
+        <w:rPr>
+          <w:rFonts w:ascii="Times New Roman" w:hAnsi="Times New Roman" w:cs="Times New Roman"/>
+          <w:sz w:val="28"/>
+          <w:szCs w:val="28"/>
+          <w:lang w:val="en-US"/>
+        </w:rPr>
+        <w:t>:</w:t>
       </w:r>
     </w:p>
     <w:p>
@@ -561,15 +2711,257 @@
           <w:lang w:val="en-US"/>
         </w:rPr>
       </w:pPr>
-      <w:r>
-        <w:rPr>
-          <w:rFonts w:ascii="Times New Roman" w:hAnsi="Times New Roman" w:cs="Times New Roman"/>
-          <w:sz w:val="28"/>
-          <w:szCs w:val="28"/>
-          <w:lang w:val="en-US"/>
-        </w:rPr>
-        <w:t>Fitur notifikasi berupa email terkait poin pelanggaran siswa apabila sudah mencapai batasan poin tertentu</w:t>
-      </w:r>
+      <w:proofErr w:type="spellStart"/>
+      <w:r>
+        <w:rPr>
+          <w:rFonts w:ascii="Times New Roman" w:hAnsi="Times New Roman" w:cs="Times New Roman"/>
+          <w:sz w:val="28"/>
+          <w:szCs w:val="28"/>
+          <w:lang w:val="en-US"/>
+        </w:rPr>
+        <w:t>Fitur</w:t>
+      </w:r>
+      <w:proofErr w:type="spellEnd"/>
+      <w:r>
+        <w:rPr>
+          <w:rFonts w:ascii="Times New Roman" w:hAnsi="Times New Roman" w:cs="Times New Roman"/>
+          <w:sz w:val="28"/>
+          <w:szCs w:val="28"/>
+          <w:lang w:val="en-US"/>
+        </w:rPr>
+        <w:t xml:space="preserve"> </w:t>
+      </w:r>
+      <w:proofErr w:type="spellStart"/>
+      <w:r>
+        <w:rPr>
+          <w:rFonts w:ascii="Times New Roman" w:hAnsi="Times New Roman" w:cs="Times New Roman"/>
+          <w:sz w:val="28"/>
+          <w:szCs w:val="28"/>
+          <w:lang w:val="en-US"/>
+        </w:rPr>
+        <w:t>notifikasi</w:t>
+      </w:r>
+      <w:proofErr w:type="spellEnd"/>
+      <w:r>
+        <w:rPr>
+          <w:rFonts w:ascii="Times New Roman" w:hAnsi="Times New Roman" w:cs="Times New Roman"/>
+          <w:sz w:val="28"/>
+          <w:szCs w:val="28"/>
+          <w:lang w:val="en-US"/>
+        </w:rPr>
+        <w:t xml:space="preserve"> </w:t>
+      </w:r>
+      <w:proofErr w:type="spellStart"/>
+      <w:r>
+        <w:rPr>
+          <w:rFonts w:ascii="Times New Roman" w:hAnsi="Times New Roman" w:cs="Times New Roman"/>
+          <w:sz w:val="28"/>
+          <w:szCs w:val="28"/>
+          <w:lang w:val="en-US"/>
+        </w:rPr>
+        <w:t>berupa</w:t>
+      </w:r>
+      <w:proofErr w:type="spellEnd"/>
+      <w:r>
+        <w:rPr>
+          <w:rFonts w:ascii="Times New Roman" w:hAnsi="Times New Roman" w:cs="Times New Roman"/>
+          <w:sz w:val="28"/>
+          <w:szCs w:val="28"/>
+          <w:lang w:val="en-US"/>
+        </w:rPr>
+        <w:t xml:space="preserve"> email </w:t>
+      </w:r>
+      <w:proofErr w:type="spellStart"/>
+      <w:r>
+        <w:rPr>
+          <w:rFonts w:ascii="Times New Roman" w:hAnsi="Times New Roman" w:cs="Times New Roman"/>
+          <w:sz w:val="28"/>
+          <w:szCs w:val="28"/>
+          <w:lang w:val="en-US"/>
+        </w:rPr>
+        <w:t>terkait</w:t>
+      </w:r>
+      <w:proofErr w:type="spellEnd"/>
+      <w:r>
+        <w:rPr>
+          <w:rFonts w:ascii="Times New Roman" w:hAnsi="Times New Roman" w:cs="Times New Roman"/>
+          <w:sz w:val="28"/>
+          <w:szCs w:val="28"/>
+          <w:lang w:val="en-US"/>
+        </w:rPr>
+        <w:t xml:space="preserve"> </w:t>
+      </w:r>
+      <w:proofErr w:type="spellStart"/>
+      <w:r>
+        <w:rPr>
+          <w:rFonts w:ascii="Times New Roman" w:hAnsi="Times New Roman" w:cs="Times New Roman"/>
+          <w:sz w:val="28"/>
+          <w:szCs w:val="28"/>
+          <w:lang w:val="en-US"/>
+        </w:rPr>
+        <w:t>poin</w:t>
+      </w:r>
+      <w:proofErr w:type="spellEnd"/>
+      <w:r>
+        <w:rPr>
+          <w:rFonts w:ascii="Times New Roman" w:hAnsi="Times New Roman" w:cs="Times New Roman"/>
+          <w:sz w:val="28"/>
+          <w:szCs w:val="28"/>
+          <w:lang w:val="en-US"/>
+        </w:rPr>
+        <w:t xml:space="preserve"> </w:t>
+      </w:r>
+      <w:proofErr w:type="spellStart"/>
+      <w:r>
+        <w:rPr>
+          <w:rFonts w:ascii="Times New Roman" w:hAnsi="Times New Roman" w:cs="Times New Roman"/>
+          <w:sz w:val="28"/>
+          <w:szCs w:val="28"/>
+          <w:lang w:val="en-US"/>
+        </w:rPr>
+        <w:t>pelanggaran</w:t>
+      </w:r>
+      <w:proofErr w:type="spellEnd"/>
+      <w:r>
+        <w:rPr>
+          <w:rFonts w:ascii="Times New Roman" w:hAnsi="Times New Roman" w:cs="Times New Roman"/>
+          <w:sz w:val="28"/>
+          <w:szCs w:val="28"/>
+          <w:lang w:val="en-US"/>
+        </w:rPr>
+        <w:t xml:space="preserve"> </w:t>
+      </w:r>
+      <w:proofErr w:type="spellStart"/>
+      <w:r>
+        <w:rPr>
+          <w:rFonts w:ascii="Times New Roman" w:hAnsi="Times New Roman" w:cs="Times New Roman"/>
+          <w:sz w:val="28"/>
+          <w:szCs w:val="28"/>
+          <w:lang w:val="en-US"/>
+        </w:rPr>
+        <w:t>siswa</w:t>
+      </w:r>
+      <w:proofErr w:type="spellEnd"/>
+      <w:r>
+        <w:rPr>
+          <w:rFonts w:ascii="Times New Roman" w:hAnsi="Times New Roman" w:cs="Times New Roman"/>
+          <w:sz w:val="28"/>
+          <w:szCs w:val="28"/>
+          <w:lang w:val="en-US"/>
+        </w:rPr>
+        <w:t xml:space="preserve"> </w:t>
+      </w:r>
+      <w:proofErr w:type="spellStart"/>
+      <w:r>
+        <w:rPr>
+          <w:rFonts w:ascii="Times New Roman" w:hAnsi="Times New Roman" w:cs="Times New Roman"/>
+          <w:sz w:val="28"/>
+          <w:szCs w:val="28"/>
+          <w:lang w:val="en-US"/>
+        </w:rPr>
+        <w:t>apabila</w:t>
+      </w:r>
+      <w:proofErr w:type="spellEnd"/>
+      <w:r>
+        <w:rPr>
+          <w:rFonts w:ascii="Times New Roman" w:hAnsi="Times New Roman" w:cs="Times New Roman"/>
+          <w:sz w:val="28"/>
+          <w:szCs w:val="28"/>
+          <w:lang w:val="en-US"/>
+        </w:rPr>
+        <w:t xml:space="preserve"> </w:t>
+      </w:r>
+      <w:proofErr w:type="spellStart"/>
+      <w:r>
+        <w:rPr>
+          <w:rFonts w:ascii="Times New Roman" w:hAnsi="Times New Roman" w:cs="Times New Roman"/>
+          <w:sz w:val="28"/>
+          <w:szCs w:val="28"/>
+          <w:lang w:val="en-US"/>
+        </w:rPr>
+        <w:t>sudah</w:t>
+      </w:r>
+      <w:proofErr w:type="spellEnd"/>
+      <w:r>
+        <w:rPr>
+          <w:rFonts w:ascii="Times New Roman" w:hAnsi="Times New Roman" w:cs="Times New Roman"/>
+          <w:sz w:val="28"/>
+          <w:szCs w:val="28"/>
+          <w:lang w:val="en-US"/>
+        </w:rPr>
+        <w:t xml:space="preserve"> </w:t>
+      </w:r>
+      <w:proofErr w:type="spellStart"/>
+      <w:r>
+        <w:rPr>
+          <w:rFonts w:ascii="Times New Roman" w:hAnsi="Times New Roman" w:cs="Times New Roman"/>
+          <w:sz w:val="28"/>
+          <w:szCs w:val="28"/>
+          <w:lang w:val="en-US"/>
+        </w:rPr>
+        <w:t>mencapai</w:t>
+      </w:r>
+      <w:proofErr w:type="spellEnd"/>
+      <w:r>
+        <w:rPr>
+          <w:rFonts w:ascii="Times New Roman" w:hAnsi="Times New Roman" w:cs="Times New Roman"/>
+          <w:sz w:val="28"/>
+          <w:szCs w:val="28"/>
+          <w:lang w:val="en-US"/>
+        </w:rPr>
+        <w:t xml:space="preserve"> </w:t>
+      </w:r>
+      <w:proofErr w:type="spellStart"/>
+      <w:r>
+        <w:rPr>
+          <w:rFonts w:ascii="Times New Roman" w:hAnsi="Times New Roman" w:cs="Times New Roman"/>
+          <w:sz w:val="28"/>
+          <w:szCs w:val="28"/>
+          <w:lang w:val="en-US"/>
+        </w:rPr>
+        <w:t>batasan</w:t>
+      </w:r>
+      <w:proofErr w:type="spellEnd"/>
+      <w:r>
+        <w:rPr>
+          <w:rFonts w:ascii="Times New Roman" w:hAnsi="Times New Roman" w:cs="Times New Roman"/>
+          <w:sz w:val="28"/>
+          <w:szCs w:val="28"/>
+          <w:lang w:val="en-US"/>
+        </w:rPr>
+        <w:t xml:space="preserve"> </w:t>
+      </w:r>
+      <w:proofErr w:type="spellStart"/>
+      <w:r>
+        <w:rPr>
+          <w:rFonts w:ascii="Times New Roman" w:hAnsi="Times New Roman" w:cs="Times New Roman"/>
+          <w:sz w:val="28"/>
+          <w:szCs w:val="28"/>
+          <w:lang w:val="en-US"/>
+        </w:rPr>
+        <w:t>poin</w:t>
+      </w:r>
+      <w:proofErr w:type="spellEnd"/>
+      <w:r>
+        <w:rPr>
+          <w:rFonts w:ascii="Times New Roman" w:hAnsi="Times New Roman" w:cs="Times New Roman"/>
+          <w:sz w:val="28"/>
+          <w:szCs w:val="28"/>
+          <w:lang w:val="en-US"/>
+        </w:rPr>
+        <w:t xml:space="preserve"> </w:t>
+      </w:r>
+      <w:proofErr w:type="spellStart"/>
+      <w:r>
+        <w:rPr>
+          <w:rFonts w:ascii="Times New Roman" w:hAnsi="Times New Roman" w:cs="Times New Roman"/>
+          <w:sz w:val="28"/>
+          <w:szCs w:val="28"/>
+          <w:lang w:val="en-US"/>
+        </w:rPr>
+        <w:t>tertentu</w:t>
+      </w:r>
+      <w:proofErr w:type="spellEnd"/>
     </w:p>
     <w:p>
       <w:pPr>
@@ -587,14 +2979,245 @@
           <w:lang w:val="en-US"/>
         </w:rPr>
       </w:pPr>
-      <w:r>
-        <w:rPr>
-          <w:rFonts w:ascii="Times New Roman" w:hAnsi="Times New Roman" w:cs="Times New Roman"/>
-          <w:sz w:val="28"/>
-          <w:szCs w:val="28"/>
-          <w:lang w:val="en-US"/>
-        </w:rPr>
-        <w:t xml:space="preserve">Fitur notifikasi berupa email terkait ketidakhadiran dalam bentuk email kepada wali siswa/siswa sendiri. </w:t>
+      <w:proofErr w:type="spellStart"/>
+      <w:r>
+        <w:rPr>
+          <w:rFonts w:ascii="Times New Roman" w:hAnsi="Times New Roman" w:cs="Times New Roman"/>
+          <w:sz w:val="28"/>
+          <w:szCs w:val="28"/>
+          <w:lang w:val="en-US"/>
+        </w:rPr>
+        <w:t>Fitur</w:t>
+      </w:r>
+      <w:proofErr w:type="spellEnd"/>
+      <w:r>
+        <w:rPr>
+          <w:rFonts w:ascii="Times New Roman" w:hAnsi="Times New Roman" w:cs="Times New Roman"/>
+          <w:sz w:val="28"/>
+          <w:szCs w:val="28"/>
+          <w:lang w:val="en-US"/>
+        </w:rPr>
+        <w:t xml:space="preserve"> </w:t>
+      </w:r>
+      <w:proofErr w:type="spellStart"/>
+      <w:r>
+        <w:rPr>
+          <w:rFonts w:ascii="Times New Roman" w:hAnsi="Times New Roman" w:cs="Times New Roman"/>
+          <w:sz w:val="28"/>
+          <w:szCs w:val="28"/>
+          <w:lang w:val="en-US"/>
+        </w:rPr>
+        <w:t>notifikasi</w:t>
+      </w:r>
+      <w:proofErr w:type="spellEnd"/>
+      <w:r>
+        <w:rPr>
+          <w:rFonts w:ascii="Times New Roman" w:hAnsi="Times New Roman" w:cs="Times New Roman"/>
+          <w:sz w:val="28"/>
+          <w:szCs w:val="28"/>
+          <w:lang w:val="en-US"/>
+        </w:rPr>
+        <w:t xml:space="preserve"> </w:t>
+      </w:r>
+      <w:proofErr w:type="spellStart"/>
+      <w:r>
+        <w:rPr>
+          <w:rFonts w:ascii="Times New Roman" w:hAnsi="Times New Roman" w:cs="Times New Roman"/>
+          <w:sz w:val="28"/>
+          <w:szCs w:val="28"/>
+          <w:lang w:val="en-US"/>
+        </w:rPr>
+        <w:t>berupa</w:t>
+      </w:r>
+      <w:proofErr w:type="spellEnd"/>
+      <w:r>
+        <w:rPr>
+          <w:rFonts w:ascii="Times New Roman" w:hAnsi="Times New Roman" w:cs="Times New Roman"/>
+          <w:sz w:val="28"/>
+          <w:szCs w:val="28"/>
+          <w:lang w:val="en-US"/>
+        </w:rPr>
+        <w:t xml:space="preserve"> email </w:t>
+      </w:r>
+      <w:proofErr w:type="spellStart"/>
+      <w:r>
+        <w:rPr>
+          <w:rFonts w:ascii="Times New Roman" w:hAnsi="Times New Roman" w:cs="Times New Roman"/>
+          <w:sz w:val="28"/>
+          <w:szCs w:val="28"/>
+          <w:lang w:val="en-US"/>
+        </w:rPr>
+        <w:t>terkait</w:t>
+      </w:r>
+      <w:proofErr w:type="spellEnd"/>
+      <w:r>
+        <w:rPr>
+          <w:rFonts w:ascii="Times New Roman" w:hAnsi="Times New Roman" w:cs="Times New Roman"/>
+          <w:sz w:val="28"/>
+          <w:szCs w:val="28"/>
+          <w:lang w:val="en-US"/>
+        </w:rPr>
+        <w:t xml:space="preserve"> </w:t>
+      </w:r>
+      <w:proofErr w:type="spellStart"/>
+      <w:r>
+        <w:rPr>
+          <w:rFonts w:ascii="Times New Roman" w:hAnsi="Times New Roman" w:cs="Times New Roman"/>
+          <w:sz w:val="28"/>
+          <w:szCs w:val="28"/>
+          <w:lang w:val="en-US"/>
+        </w:rPr>
+        <w:t>ketidakhadiran</w:t>
+      </w:r>
+      <w:proofErr w:type="spellEnd"/>
+      <w:r>
+        <w:rPr>
+          <w:rFonts w:ascii="Times New Roman" w:hAnsi="Times New Roman" w:cs="Times New Roman"/>
+          <w:sz w:val="28"/>
+          <w:szCs w:val="28"/>
+          <w:lang w:val="en-US"/>
+        </w:rPr>
+        <w:t xml:space="preserve"> </w:t>
+      </w:r>
+      <w:proofErr w:type="spellStart"/>
+      <w:r>
+        <w:rPr>
+          <w:rFonts w:ascii="Times New Roman" w:hAnsi="Times New Roman" w:cs="Times New Roman"/>
+          <w:sz w:val="28"/>
+          <w:szCs w:val="28"/>
+          <w:lang w:val="en-US"/>
+        </w:rPr>
+        <w:t>dalam</w:t>
+      </w:r>
+      <w:proofErr w:type="spellEnd"/>
+      <w:r>
+        <w:rPr>
+          <w:rFonts w:ascii="Times New Roman" w:hAnsi="Times New Roman" w:cs="Times New Roman"/>
+          <w:sz w:val="28"/>
+          <w:szCs w:val="28"/>
+          <w:lang w:val="en-US"/>
+        </w:rPr>
+        <w:t xml:space="preserve"> </w:t>
+      </w:r>
+      <w:proofErr w:type="spellStart"/>
+      <w:r>
+        <w:rPr>
+          <w:rFonts w:ascii="Times New Roman" w:hAnsi="Times New Roman" w:cs="Times New Roman"/>
+          <w:sz w:val="28"/>
+          <w:szCs w:val="28"/>
+          <w:lang w:val="en-US"/>
+        </w:rPr>
+        <w:t>bentuk</w:t>
+      </w:r>
+      <w:proofErr w:type="spellEnd"/>
+      <w:r>
+        <w:rPr>
+          <w:rFonts w:ascii="Times New Roman" w:hAnsi="Times New Roman" w:cs="Times New Roman"/>
+          <w:sz w:val="28"/>
+          <w:szCs w:val="28"/>
+          <w:lang w:val="en-US"/>
+        </w:rPr>
+        <w:t xml:space="preserve"> email </w:t>
+      </w:r>
+      <w:proofErr w:type="spellStart"/>
+      <w:r>
+        <w:rPr>
+          <w:rFonts w:ascii="Times New Roman" w:hAnsi="Times New Roman" w:cs="Times New Roman"/>
+          <w:sz w:val="28"/>
+          <w:szCs w:val="28"/>
+          <w:lang w:val="en-US"/>
+        </w:rPr>
+        <w:t>kepada</w:t>
+      </w:r>
+      <w:proofErr w:type="spellEnd"/>
+      <w:r>
+        <w:rPr>
+          <w:rFonts w:ascii="Times New Roman" w:hAnsi="Times New Roman" w:cs="Times New Roman"/>
+          <w:sz w:val="28"/>
+          <w:szCs w:val="28"/>
+          <w:lang w:val="en-US"/>
+        </w:rPr>
+        <w:t xml:space="preserve"> </w:t>
+      </w:r>
+      <w:proofErr w:type="spellStart"/>
+      <w:r>
+        <w:rPr>
+          <w:rFonts w:ascii="Times New Roman" w:hAnsi="Times New Roman" w:cs="Times New Roman"/>
+          <w:sz w:val="28"/>
+          <w:szCs w:val="28"/>
+          <w:lang w:val="en-US"/>
+        </w:rPr>
+        <w:t>wali</w:t>
+      </w:r>
+      <w:proofErr w:type="spellEnd"/>
+      <w:r>
+        <w:rPr>
+          <w:rFonts w:ascii="Times New Roman" w:hAnsi="Times New Roman" w:cs="Times New Roman"/>
+          <w:sz w:val="28"/>
+          <w:szCs w:val="28"/>
+          <w:lang w:val="en-US"/>
+        </w:rPr>
+        <w:t xml:space="preserve"> </w:t>
+      </w:r>
+      <w:proofErr w:type="spellStart"/>
+      <w:r>
+        <w:rPr>
+          <w:rFonts w:ascii="Times New Roman" w:hAnsi="Times New Roman" w:cs="Times New Roman"/>
+          <w:sz w:val="28"/>
+          <w:szCs w:val="28"/>
+          <w:lang w:val="en-US"/>
+        </w:rPr>
+        <w:t>siswa</w:t>
+      </w:r>
+      <w:proofErr w:type="spellEnd"/>
+      <w:r>
+        <w:rPr>
+          <w:rFonts w:ascii="Times New Roman" w:hAnsi="Times New Roman" w:cs="Times New Roman"/>
+          <w:sz w:val="28"/>
+          <w:szCs w:val="28"/>
+          <w:lang w:val="en-US"/>
+        </w:rPr>
+        <w:t>/</w:t>
+      </w:r>
+      <w:proofErr w:type="spellStart"/>
+      <w:r>
+        <w:rPr>
+          <w:rFonts w:ascii="Times New Roman" w:hAnsi="Times New Roman" w:cs="Times New Roman"/>
+          <w:sz w:val="28"/>
+          <w:szCs w:val="28"/>
+          <w:lang w:val="en-US"/>
+        </w:rPr>
+        <w:t>siswa</w:t>
+      </w:r>
+      <w:proofErr w:type="spellEnd"/>
+      <w:r>
+        <w:rPr>
+          <w:rFonts w:ascii="Times New Roman" w:hAnsi="Times New Roman" w:cs="Times New Roman"/>
+          <w:sz w:val="28"/>
+          <w:szCs w:val="28"/>
+          <w:lang w:val="en-US"/>
+        </w:rPr>
+        <w:t xml:space="preserve"> </w:t>
+      </w:r>
+      <w:proofErr w:type="spellStart"/>
+      <w:r>
+        <w:rPr>
+          <w:rFonts w:ascii="Times New Roman" w:hAnsi="Times New Roman" w:cs="Times New Roman"/>
+          <w:sz w:val="28"/>
+          <w:szCs w:val="28"/>
+          <w:lang w:val="en-US"/>
+        </w:rPr>
+        <w:t>sendiri</w:t>
+      </w:r>
+      <w:proofErr w:type="spellEnd"/>
+      <w:r>
+        <w:rPr>
+          <w:rFonts w:ascii="Times New Roman" w:hAnsi="Times New Roman" w:cs="Times New Roman"/>
+          <w:sz w:val="28"/>
+          <w:szCs w:val="28"/>
+          <w:lang w:val="en-US"/>
+        </w:rPr>
+        <w:t xml:space="preserve">. </w:t>
       </w:r>
     </w:p>
     <w:p>
@@ -613,14 +3236,85 @@
           <w:lang w:val="en-US"/>
         </w:rPr>
       </w:pPr>
-      <w:r>
-        <w:rPr>
-          <w:rFonts w:ascii="Times New Roman" w:hAnsi="Times New Roman" w:cs="Times New Roman"/>
-          <w:sz w:val="28"/>
-          <w:szCs w:val="28"/>
-          <w:lang w:val="en-US"/>
-        </w:rPr>
-        <w:t xml:space="preserve">Fitur notifikasi berupa email yaitu </w:t>
+      <w:proofErr w:type="spellStart"/>
+      <w:r>
+        <w:rPr>
+          <w:rFonts w:ascii="Times New Roman" w:hAnsi="Times New Roman" w:cs="Times New Roman"/>
+          <w:sz w:val="28"/>
+          <w:szCs w:val="28"/>
+          <w:lang w:val="en-US"/>
+        </w:rPr>
+        <w:t>Fitur</w:t>
+      </w:r>
+      <w:proofErr w:type="spellEnd"/>
+      <w:r>
+        <w:rPr>
+          <w:rFonts w:ascii="Times New Roman" w:hAnsi="Times New Roman" w:cs="Times New Roman"/>
+          <w:sz w:val="28"/>
+          <w:szCs w:val="28"/>
+          <w:lang w:val="en-US"/>
+        </w:rPr>
+        <w:t xml:space="preserve"> </w:t>
+      </w:r>
+      <w:proofErr w:type="spellStart"/>
+      <w:r>
+        <w:rPr>
+          <w:rFonts w:ascii="Times New Roman" w:hAnsi="Times New Roman" w:cs="Times New Roman"/>
+          <w:sz w:val="28"/>
+          <w:szCs w:val="28"/>
+          <w:lang w:val="en-US"/>
+        </w:rPr>
+        <w:t>notifikasi</w:t>
+      </w:r>
+      <w:proofErr w:type="spellEnd"/>
+      <w:r>
+        <w:rPr>
+          <w:rFonts w:ascii="Times New Roman" w:hAnsi="Times New Roman" w:cs="Times New Roman"/>
+          <w:sz w:val="28"/>
+          <w:szCs w:val="28"/>
+          <w:lang w:val="en-US"/>
+        </w:rPr>
+        <w:t xml:space="preserve"> </w:t>
+      </w:r>
+      <w:proofErr w:type="spellStart"/>
+      <w:r>
+        <w:rPr>
+          <w:rFonts w:ascii="Times New Roman" w:hAnsi="Times New Roman" w:cs="Times New Roman"/>
+          <w:sz w:val="28"/>
+          <w:szCs w:val="28"/>
+          <w:lang w:val="en-US"/>
+        </w:rPr>
+        <w:t>berupa</w:t>
+      </w:r>
+      <w:proofErr w:type="spellEnd"/>
+      <w:r>
+        <w:rPr>
+          <w:rFonts w:ascii="Times New Roman" w:hAnsi="Times New Roman" w:cs="Times New Roman"/>
+          <w:sz w:val="28"/>
+          <w:szCs w:val="28"/>
+          <w:lang w:val="en-US"/>
+        </w:rPr>
+        <w:t xml:space="preserve"> email </w:t>
+      </w:r>
+      <w:proofErr w:type="spellStart"/>
+      <w:r>
+        <w:rPr>
+          <w:rFonts w:ascii="Times New Roman" w:hAnsi="Times New Roman" w:cs="Times New Roman"/>
+          <w:sz w:val="28"/>
+          <w:szCs w:val="28"/>
+          <w:lang w:val="en-US"/>
+        </w:rPr>
+        <w:t>yaitu</w:t>
+      </w:r>
+      <w:proofErr w:type="spellEnd"/>
+      <w:r>
+        <w:rPr>
+          <w:rFonts w:ascii="Times New Roman" w:hAnsi="Times New Roman" w:cs="Times New Roman"/>
+          <w:sz w:val="28"/>
+          <w:szCs w:val="28"/>
+          <w:lang w:val="en-US"/>
+        </w:rPr>
+        <w:t xml:space="preserve"> </w:t>
       </w:r>
       <w:r>
         <w:rPr>
@@ -640,18 +3334,207 @@
           <w:szCs w:val="28"/>
           <w:lang w:val="en-US"/>
         </w:rPr>
-        <w:t>/rapor</w:t>
-      </w:r>
-      <w:bookmarkStart w:id="0" w:name="_GoBack"/>
-      <w:bookmarkEnd w:id="0"/>
-      <w:r>
-        <w:rPr>
-          <w:rFonts w:ascii="Times New Roman" w:hAnsi="Times New Roman" w:cs="Times New Roman"/>
-          <w:sz w:val="28"/>
-          <w:szCs w:val="28"/>
-          <w:lang w:val="en-US"/>
-        </w:rPr>
-        <w:t xml:space="preserve"> belajar siswa yang berguna untuk jadi dokumentasi terkait nilai siswa.</w:t>
+        <w:t>/</w:t>
+      </w:r>
+      <w:proofErr w:type="spellStart"/>
+      <w:r>
+        <w:rPr>
+          <w:rFonts w:ascii="Times New Roman" w:hAnsi="Times New Roman" w:cs="Times New Roman"/>
+          <w:sz w:val="28"/>
+          <w:szCs w:val="28"/>
+          <w:lang w:val="en-US"/>
+        </w:rPr>
+        <w:t>rapor</w:t>
+      </w:r>
+      <w:proofErr w:type="spellEnd"/>
+      <w:r>
+        <w:rPr>
+          <w:rFonts w:ascii="Times New Roman" w:hAnsi="Times New Roman" w:cs="Times New Roman"/>
+          <w:sz w:val="28"/>
+          <w:szCs w:val="28"/>
+          <w:lang w:val="en-US"/>
+        </w:rPr>
+        <w:t xml:space="preserve"> </w:t>
+      </w:r>
+      <w:proofErr w:type="spellStart"/>
+      <w:r>
+        <w:rPr>
+          <w:rFonts w:ascii="Times New Roman" w:hAnsi="Times New Roman" w:cs="Times New Roman"/>
+          <w:sz w:val="28"/>
+          <w:szCs w:val="28"/>
+          <w:lang w:val="en-US"/>
+        </w:rPr>
+        <w:t>belajar</w:t>
+      </w:r>
+      <w:proofErr w:type="spellEnd"/>
+      <w:r>
+        <w:rPr>
+          <w:rFonts w:ascii="Times New Roman" w:hAnsi="Times New Roman" w:cs="Times New Roman"/>
+          <w:sz w:val="28"/>
+          <w:szCs w:val="28"/>
+          <w:lang w:val="en-US"/>
+        </w:rPr>
+        <w:t xml:space="preserve"> </w:t>
+      </w:r>
+      <w:proofErr w:type="spellStart"/>
+      <w:r>
+        <w:rPr>
+          <w:rFonts w:ascii="Times New Roman" w:hAnsi="Times New Roman" w:cs="Times New Roman"/>
+          <w:sz w:val="28"/>
+          <w:szCs w:val="28"/>
+          <w:lang w:val="en-US"/>
+        </w:rPr>
+        <w:t>siswa</w:t>
+      </w:r>
+      <w:proofErr w:type="spellEnd"/>
+      <w:r>
+        <w:rPr>
+          <w:rFonts w:ascii="Times New Roman" w:hAnsi="Times New Roman" w:cs="Times New Roman"/>
+          <w:sz w:val="28"/>
+          <w:szCs w:val="28"/>
+          <w:lang w:val="en-US"/>
+        </w:rPr>
+        <w:t xml:space="preserve"> yang </w:t>
+      </w:r>
+      <w:proofErr w:type="spellStart"/>
+      <w:r>
+        <w:rPr>
+          <w:rFonts w:ascii="Times New Roman" w:hAnsi="Times New Roman" w:cs="Times New Roman"/>
+          <w:sz w:val="28"/>
+          <w:szCs w:val="28"/>
+          <w:lang w:val="en-US"/>
+        </w:rPr>
+        <w:t>berguna</w:t>
+      </w:r>
+      <w:proofErr w:type="spellEnd"/>
+      <w:r>
+        <w:rPr>
+          <w:rFonts w:ascii="Times New Roman" w:hAnsi="Times New Roman" w:cs="Times New Roman"/>
+          <w:sz w:val="28"/>
+          <w:szCs w:val="28"/>
+          <w:lang w:val="en-US"/>
+        </w:rPr>
+        <w:t xml:space="preserve"> </w:t>
+      </w:r>
+      <w:proofErr w:type="spellStart"/>
+      <w:r>
+        <w:rPr>
+          <w:rFonts w:ascii="Times New Roman" w:hAnsi="Times New Roman" w:cs="Times New Roman"/>
+          <w:sz w:val="28"/>
+          <w:szCs w:val="28"/>
+          <w:lang w:val="en-US"/>
+        </w:rPr>
+        <w:t>untuk</w:t>
+      </w:r>
+      <w:proofErr w:type="spellEnd"/>
+      <w:r>
+        <w:rPr>
+          <w:rFonts w:ascii="Times New Roman" w:hAnsi="Times New Roman" w:cs="Times New Roman"/>
+          <w:sz w:val="28"/>
+          <w:szCs w:val="28"/>
+          <w:lang w:val="en-US"/>
+        </w:rPr>
+        <w:t xml:space="preserve"> </w:t>
+      </w:r>
+      <w:proofErr w:type="spellStart"/>
+      <w:r>
+        <w:rPr>
+          <w:rFonts w:ascii="Times New Roman" w:hAnsi="Times New Roman" w:cs="Times New Roman"/>
+          <w:sz w:val="28"/>
+          <w:szCs w:val="28"/>
+          <w:lang w:val="en-US"/>
+        </w:rPr>
+        <w:t>jadi</w:t>
+      </w:r>
+      <w:proofErr w:type="spellEnd"/>
+      <w:r>
+        <w:rPr>
+          <w:rFonts w:ascii="Times New Roman" w:hAnsi="Times New Roman" w:cs="Times New Roman"/>
+          <w:sz w:val="28"/>
+          <w:szCs w:val="28"/>
+          <w:lang w:val="en-US"/>
+        </w:rPr>
+        <w:t xml:space="preserve"> </w:t>
+      </w:r>
+      <w:proofErr w:type="spellStart"/>
+      <w:r>
+        <w:rPr>
+          <w:rFonts w:ascii="Times New Roman" w:hAnsi="Times New Roman" w:cs="Times New Roman"/>
+          <w:sz w:val="28"/>
+          <w:szCs w:val="28"/>
+          <w:lang w:val="en-US"/>
+        </w:rPr>
+        <w:t>dokumentasi</w:t>
+      </w:r>
+      <w:proofErr w:type="spellEnd"/>
+      <w:r>
+        <w:rPr>
+          <w:rFonts w:ascii="Times New Roman" w:hAnsi="Times New Roman" w:cs="Times New Roman"/>
+          <w:sz w:val="28"/>
+          <w:szCs w:val="28"/>
+          <w:lang w:val="en-US"/>
+        </w:rPr>
+        <w:t xml:space="preserve"> </w:t>
+      </w:r>
+      <w:proofErr w:type="spellStart"/>
+      <w:r>
+        <w:rPr>
+          <w:rFonts w:ascii="Times New Roman" w:hAnsi="Times New Roman" w:cs="Times New Roman"/>
+          <w:sz w:val="28"/>
+          <w:szCs w:val="28"/>
+          <w:lang w:val="en-US"/>
+        </w:rPr>
+        <w:t>terkait</w:t>
+      </w:r>
+      <w:proofErr w:type="spellEnd"/>
+      <w:r>
+        <w:rPr>
+          <w:rFonts w:ascii="Times New Roman" w:hAnsi="Times New Roman" w:cs="Times New Roman"/>
+          <w:sz w:val="28"/>
+          <w:szCs w:val="28"/>
+          <w:lang w:val="en-US"/>
+        </w:rPr>
+        <w:t xml:space="preserve"> </w:t>
+      </w:r>
+      <w:proofErr w:type="spellStart"/>
+      <w:r>
+        <w:rPr>
+          <w:rFonts w:ascii="Times New Roman" w:hAnsi="Times New Roman" w:cs="Times New Roman"/>
+          <w:sz w:val="28"/>
+          <w:szCs w:val="28"/>
+          <w:lang w:val="en-US"/>
+        </w:rPr>
+        <w:t>nilai</w:t>
+      </w:r>
+      <w:proofErr w:type="spellEnd"/>
+      <w:r>
+        <w:rPr>
+          <w:rFonts w:ascii="Times New Roman" w:hAnsi="Times New Roman" w:cs="Times New Roman"/>
+          <w:sz w:val="28"/>
+          <w:szCs w:val="28"/>
+          <w:lang w:val="en-US"/>
+        </w:rPr>
+        <w:t xml:space="preserve"> </w:t>
+      </w:r>
+      <w:proofErr w:type="spellStart"/>
+      <w:r>
+        <w:rPr>
+          <w:rFonts w:ascii="Times New Roman" w:hAnsi="Times New Roman" w:cs="Times New Roman"/>
+          <w:sz w:val="28"/>
+          <w:szCs w:val="28"/>
+          <w:lang w:val="en-US"/>
+        </w:rPr>
+        <w:t>siswa</w:t>
+      </w:r>
+      <w:proofErr w:type="spellEnd"/>
+      <w:r>
+        <w:rPr>
+          <w:rFonts w:ascii="Times New Roman" w:hAnsi="Times New Roman" w:cs="Times New Roman"/>
+          <w:sz w:val="28"/>
+          <w:szCs w:val="28"/>
+          <w:lang w:val="en-US"/>
+        </w:rPr>
+        <w:t>.</w:t>
       </w:r>
     </w:p>
     <w:p>
@@ -710,9 +3593,12 @@
       </w:r>
     </w:p>
     <w:sectPr>
+      <w:headerReference w:type="default" r:id="rId8"/>
+      <w:footerReference w:type="default" r:id="rId9"/>
       <w:pgSz w:w="11906" w:h="16838"/>
-      <w:pgMar w:top="2268" w:right="1701" w:bottom="1701" w:left="2268" w:header="708" w:footer="680" w:gutter="0"/>
+      <w:pgMar w:top="2268" w:right="1701" w:bottom="1701" w:left="2268" w:header="1134" w:footer="567" w:gutter="0"/>
       <w:cols w:space="708"/>
+      <w:titlePg/>
       <w:docGrid w:linePitch="360"/>
     </w:sectPr>
   </w:body>
@@ -744,6 +3630,380 @@
 </w:endnotes>
 </file>
 
+<file path=word/footer1.xml><?xml version="1.0" encoding="utf-8"?>
+<w:ftr xmlns:wpc="http://schemas.microsoft.com/office/word/2010/wordprocessingCanvas" xmlns:cx="http://schemas.microsoft.com/office/drawing/2014/chartex" xmlns:cx1="http://schemas.microsoft.com/office/drawing/2015/9/8/chartex" xmlns:cx2="http://schemas.microsoft.com/office/drawing/2015/10/21/chartex" xmlns:cx3="http://schemas.microsoft.com/office/drawing/2016/5/9/chartex" xmlns:cx4="http://schemas.microsoft.com/office/drawing/2016/5/10/chartex" xmlns:cx5="http://schemas.microsoft.com/office/drawing/2016/5/11/chartex" xmlns:cx6="http://schemas.microsoft.com/office/drawing/2016/5/12/chartex" xmlns:cx7="http://schemas.microsoft.com/office/drawing/2016/5/13/chartex" xmlns:cx8="http://schemas.microsoft.com/office/drawing/2016/5/14/chartex" xmlns:mc="http://schemas.openxmlformats.org/markup-compatibility/2006" xmlns:aink="http://schemas.microsoft.com/office/drawing/2016/ink" xmlns:am3d="http://schemas.microsoft.com/office/drawing/2017/model3d" xmlns:o="urn:schemas-microsoft-com:office:office" xmlns:r="http://schemas.openxmlformats.org/officeDocument/2006/relationships" xmlns:m="http://schemas.openxmlformats.org/officeDocument/2006/math" xmlns:v="urn:schemas-microsoft-com:vml" xmlns:wp14="http://schemas.microsoft.com/office/word/2010/wordprocessingDrawing" xmlns:wp="http://schemas.openxmlformats.org/drawingml/2006/wordprocessingDrawing" xmlns:w10="urn:schemas-microsoft-com:office:word" xmlns:w="http://schemas.openxmlformats.org/wordprocessingml/2006/main" xmlns:w14="http://schemas.microsoft.com/office/word/2010/wordml" xmlns:w15="http://schemas.microsoft.com/office/word/2012/wordml" xmlns:w16cid="http://schemas.microsoft.com/office/word/2016/wordml/cid" xmlns:w16se="http://schemas.microsoft.com/office/word/2015/wordml/symex" xmlns:wpg="http://schemas.microsoft.com/office/word/2010/wordprocessingGroup" xmlns:wpi="http://schemas.microsoft.com/office/word/2010/wordprocessingInk" xmlns:wne="http://schemas.microsoft.com/office/word/2006/wordml" xmlns:wps="http://schemas.microsoft.com/office/word/2010/wordprocessingShape" mc:Ignorable="w14 w15 w16se w16cid wp14">
+  <w:p>
+    <w:pPr>
+      <w:pBdr>
+        <w:top w:val="single" w:sz="4" w:space="1" w:color="auto"/>
+      </w:pBdr>
+      <w:rPr>
+        <w:rFonts w:ascii="Arial" w:hAnsi="Arial" w:cs="Arial"/>
+        <w:iCs/>
+        <w:sz w:val="20"/>
+        <w:szCs w:val="20"/>
+      </w:rPr>
+    </w:pPr>
+    <w:r>
+      <w:rPr>
+        <w:rFonts w:ascii="Arial" w:hAnsi="Arial" w:cs="Arial"/>
+        <w:iCs/>
+        <w:sz w:val="20"/>
+        <w:szCs w:val="20"/>
+      </w:rPr>
+      <w:t xml:space="preserve">Program </w:t>
+    </w:r>
+    <w:proofErr w:type="spellStart"/>
+    <w:r>
+      <w:rPr>
+        <w:rFonts w:ascii="Arial" w:hAnsi="Arial" w:cs="Arial"/>
+        <w:iCs/>
+        <w:sz w:val="20"/>
+        <w:szCs w:val="20"/>
+      </w:rPr>
+      <w:t>Studi</w:t>
+    </w:r>
+    <w:proofErr w:type="spellEnd"/>
+    <w:r>
+      <w:rPr>
+        <w:rFonts w:ascii="Arial" w:hAnsi="Arial" w:cs="Arial"/>
+        <w:iCs/>
+        <w:sz w:val="20"/>
+        <w:szCs w:val="20"/>
+      </w:rPr>
+      <w:t xml:space="preserve"> </w:t>
+    </w:r>
+    <w:proofErr w:type="spellStart"/>
+    <w:r>
+      <w:rPr>
+        <w:rFonts w:ascii="Arial" w:hAnsi="Arial" w:cs="Arial"/>
+        <w:iCs/>
+        <w:sz w:val="20"/>
+        <w:szCs w:val="20"/>
+      </w:rPr>
+      <w:t>Sistem</w:t>
+    </w:r>
+    <w:proofErr w:type="spellEnd"/>
+    <w:r>
+      <w:rPr>
+        <w:rFonts w:ascii="Arial" w:hAnsi="Arial" w:cs="Arial"/>
+        <w:iCs/>
+        <w:sz w:val="20"/>
+        <w:szCs w:val="20"/>
+      </w:rPr>
+      <w:t xml:space="preserve"> </w:t>
+    </w:r>
+    <w:proofErr w:type="spellStart"/>
+    <w:r>
+      <w:rPr>
+        <w:rFonts w:ascii="Arial" w:hAnsi="Arial" w:cs="Arial"/>
+        <w:iCs/>
+        <w:sz w:val="20"/>
+        <w:szCs w:val="20"/>
+      </w:rPr>
+      <w:t>Informasi</w:t>
+    </w:r>
+    <w:proofErr w:type="spellEnd"/>
+    <w:r>
+      <w:rPr>
+        <w:rFonts w:ascii="Arial" w:hAnsi="Arial" w:cs="Arial"/>
+        <w:iCs/>
+        <w:sz w:val="20"/>
+        <w:szCs w:val="20"/>
+      </w:rPr>
+      <w:t xml:space="preserve">, </w:t>
+    </w:r>
+    <w:proofErr w:type="spellStart"/>
+    <w:r>
+      <w:rPr>
+        <w:rFonts w:ascii="Arial" w:hAnsi="Arial" w:cs="Arial"/>
+        <w:iCs/>
+        <w:sz w:val="20"/>
+        <w:szCs w:val="20"/>
+      </w:rPr>
+      <w:t>Jurusan</w:t>
+    </w:r>
+    <w:proofErr w:type="spellEnd"/>
+    <w:r>
+      <w:rPr>
+        <w:rFonts w:ascii="Arial" w:hAnsi="Arial" w:cs="Arial"/>
+        <w:iCs/>
+        <w:sz w:val="20"/>
+        <w:szCs w:val="20"/>
+      </w:rPr>
+      <w:t xml:space="preserve"> Teknik </w:t>
+    </w:r>
+    <w:proofErr w:type="spellStart"/>
+    <w:r>
+      <w:rPr>
+        <w:rFonts w:ascii="Arial" w:hAnsi="Arial" w:cs="Arial"/>
+        <w:iCs/>
+        <w:sz w:val="20"/>
+        <w:szCs w:val="20"/>
+      </w:rPr>
+      <w:t>Informatika</w:t>
+    </w:r>
+    <w:proofErr w:type="spellEnd"/>
+    <w:r>
+      <w:rPr>
+        <w:rFonts w:ascii="Arial" w:hAnsi="Arial" w:cs="Arial"/>
+        <w:iCs/>
+        <w:sz w:val="20"/>
+        <w:szCs w:val="20"/>
+      </w:rPr>
+      <w:t xml:space="preserve">, </w:t>
+    </w:r>
+    <w:proofErr w:type="spellStart"/>
+    <w:r>
+      <w:rPr>
+        <w:rFonts w:ascii="Arial" w:hAnsi="Arial" w:cs="Arial"/>
+        <w:iCs/>
+        <w:sz w:val="20"/>
+        <w:szCs w:val="20"/>
+      </w:rPr>
+      <w:t>Fakultas</w:t>
+    </w:r>
+    <w:proofErr w:type="spellEnd"/>
+    <w:r>
+      <w:rPr>
+        <w:rFonts w:ascii="Arial" w:hAnsi="Arial" w:cs="Arial"/>
+        <w:iCs/>
+        <w:sz w:val="20"/>
+        <w:szCs w:val="20"/>
+      </w:rPr>
+      <w:t xml:space="preserve"> Teknik, </w:t>
+    </w:r>
+    <w:proofErr w:type="spellStart"/>
+    <w:r>
+      <w:rPr>
+        <w:rFonts w:ascii="Arial" w:hAnsi="Arial" w:cs="Arial"/>
+        <w:iCs/>
+        <w:sz w:val="20"/>
+        <w:szCs w:val="20"/>
+      </w:rPr>
+      <w:t>Universitas</w:t>
+    </w:r>
+    <w:proofErr w:type="spellEnd"/>
+    <w:r>
+      <w:rPr>
+        <w:rFonts w:ascii="Arial" w:hAnsi="Arial" w:cs="Arial"/>
+        <w:iCs/>
+        <w:sz w:val="20"/>
+        <w:szCs w:val="20"/>
+      </w:rPr>
+      <w:t xml:space="preserve"> Surabaya</w:t>
+    </w:r>
+  </w:p>
+  <w:p>
+    <w:pPr>
+      <w:pStyle w:val="Footer"/>
+    </w:pPr>
+  </w:p>
+  <w:p>
+    <w:pPr>
+      <w:pStyle w:val="Footer"/>
+    </w:pPr>
+  </w:p>
+  <w:p>
+    <w:pPr>
+      <w:pStyle w:val="Footer"/>
+    </w:pPr>
+  </w:p>
+  <w:p>
+    <w:pPr>
+      <w:pStyle w:val="Footer"/>
+    </w:pPr>
+  </w:p>
+</w:ftr>
+</file>
+
+<file path=word/footer2.xml><?xml version="1.0" encoding="utf-8"?>
+<w:ftr xmlns:wpc="http://schemas.microsoft.com/office/word/2010/wordprocessingCanvas" xmlns:cx="http://schemas.microsoft.com/office/drawing/2014/chartex" xmlns:cx1="http://schemas.microsoft.com/office/drawing/2015/9/8/chartex" xmlns:cx2="http://schemas.microsoft.com/office/drawing/2015/10/21/chartex" xmlns:cx3="http://schemas.microsoft.com/office/drawing/2016/5/9/chartex" xmlns:cx4="http://schemas.microsoft.com/office/drawing/2016/5/10/chartex" xmlns:cx5="http://schemas.microsoft.com/office/drawing/2016/5/11/chartex" xmlns:cx6="http://schemas.microsoft.com/office/drawing/2016/5/12/chartex" xmlns:cx7="http://schemas.microsoft.com/office/drawing/2016/5/13/chartex" xmlns:cx8="http://schemas.microsoft.com/office/drawing/2016/5/14/chartex" xmlns:mc="http://schemas.openxmlformats.org/markup-compatibility/2006" xmlns:aink="http://schemas.microsoft.com/office/drawing/2016/ink" xmlns:am3d="http://schemas.microsoft.com/office/drawing/2017/model3d" xmlns:o="urn:schemas-microsoft-com:office:office" xmlns:r="http://schemas.openxmlformats.org/officeDocument/2006/relationships" xmlns:m="http://schemas.openxmlformats.org/officeDocument/2006/math" xmlns:v="urn:schemas-microsoft-com:vml" xmlns:wp14="http://schemas.microsoft.com/office/word/2010/wordprocessingDrawing" xmlns:wp="http://schemas.openxmlformats.org/drawingml/2006/wordprocessingDrawing" xmlns:w10="urn:schemas-microsoft-com:office:word" xmlns:w="http://schemas.openxmlformats.org/wordprocessingml/2006/main" xmlns:w14="http://schemas.microsoft.com/office/word/2010/wordml" xmlns:w15="http://schemas.microsoft.com/office/word/2012/wordml" xmlns:w16cid="http://schemas.microsoft.com/office/word/2016/wordml/cid" xmlns:w16se="http://schemas.microsoft.com/office/word/2015/wordml/symex" xmlns:wpg="http://schemas.microsoft.com/office/word/2010/wordprocessingGroup" xmlns:wpi="http://schemas.microsoft.com/office/word/2010/wordprocessingInk" xmlns:wne="http://schemas.microsoft.com/office/word/2006/wordml" xmlns:wps="http://schemas.microsoft.com/office/word/2010/wordprocessingShape" mc:Ignorable="w14 w15 w16se w16cid wp14">
+  <w:p>
+    <w:pPr>
+      <w:pBdr>
+        <w:top w:val="single" w:sz="4" w:space="1" w:color="auto"/>
+      </w:pBdr>
+      <w:rPr>
+        <w:rFonts w:ascii="Arial" w:hAnsi="Arial" w:cs="Arial"/>
+        <w:iCs/>
+        <w:sz w:val="20"/>
+        <w:szCs w:val="20"/>
+      </w:rPr>
+    </w:pPr>
+    <w:r>
+      <w:rPr>
+        <w:rFonts w:ascii="Arial" w:hAnsi="Arial" w:cs="Arial"/>
+        <w:iCs/>
+        <w:sz w:val="20"/>
+        <w:szCs w:val="20"/>
+      </w:rPr>
+      <w:t xml:space="preserve">Program </w:t>
+    </w:r>
+    <w:proofErr w:type="spellStart"/>
+    <w:r>
+      <w:rPr>
+        <w:rFonts w:ascii="Arial" w:hAnsi="Arial" w:cs="Arial"/>
+        <w:iCs/>
+        <w:sz w:val="20"/>
+        <w:szCs w:val="20"/>
+      </w:rPr>
+      <w:t>Studi</w:t>
+    </w:r>
+    <w:proofErr w:type="spellEnd"/>
+    <w:r>
+      <w:rPr>
+        <w:rFonts w:ascii="Arial" w:hAnsi="Arial" w:cs="Arial"/>
+        <w:iCs/>
+        <w:sz w:val="20"/>
+        <w:szCs w:val="20"/>
+      </w:rPr>
+      <w:t xml:space="preserve"> </w:t>
+    </w:r>
+    <w:proofErr w:type="spellStart"/>
+    <w:r>
+      <w:rPr>
+        <w:rFonts w:ascii="Arial" w:hAnsi="Arial" w:cs="Arial"/>
+        <w:iCs/>
+        <w:sz w:val="20"/>
+        <w:szCs w:val="20"/>
+      </w:rPr>
+      <w:t>Sistem</w:t>
+    </w:r>
+    <w:proofErr w:type="spellEnd"/>
+    <w:r>
+      <w:rPr>
+        <w:rFonts w:ascii="Arial" w:hAnsi="Arial" w:cs="Arial"/>
+        <w:iCs/>
+        <w:sz w:val="20"/>
+        <w:szCs w:val="20"/>
+      </w:rPr>
+      <w:t xml:space="preserve"> </w:t>
+    </w:r>
+    <w:proofErr w:type="spellStart"/>
+    <w:r>
+      <w:rPr>
+        <w:rFonts w:ascii="Arial" w:hAnsi="Arial" w:cs="Arial"/>
+        <w:iCs/>
+        <w:sz w:val="20"/>
+        <w:szCs w:val="20"/>
+      </w:rPr>
+      <w:t>Informasi</w:t>
+    </w:r>
+    <w:proofErr w:type="spellEnd"/>
+    <w:r>
+      <w:rPr>
+        <w:rFonts w:ascii="Arial" w:hAnsi="Arial" w:cs="Arial"/>
+        <w:iCs/>
+        <w:sz w:val="20"/>
+        <w:szCs w:val="20"/>
+      </w:rPr>
+      <w:t xml:space="preserve">, </w:t>
+    </w:r>
+    <w:proofErr w:type="spellStart"/>
+    <w:r>
+      <w:rPr>
+        <w:rFonts w:ascii="Arial" w:hAnsi="Arial" w:cs="Arial"/>
+        <w:iCs/>
+        <w:sz w:val="20"/>
+        <w:szCs w:val="20"/>
+      </w:rPr>
+      <w:t>Jurusan</w:t>
+    </w:r>
+    <w:proofErr w:type="spellEnd"/>
+    <w:r>
+      <w:rPr>
+        <w:rFonts w:ascii="Arial" w:hAnsi="Arial" w:cs="Arial"/>
+        <w:iCs/>
+        <w:sz w:val="20"/>
+        <w:szCs w:val="20"/>
+      </w:rPr>
+      <w:t xml:space="preserve"> Teknik </w:t>
+    </w:r>
+    <w:proofErr w:type="spellStart"/>
+    <w:r>
+      <w:rPr>
+        <w:rFonts w:ascii="Arial" w:hAnsi="Arial" w:cs="Arial"/>
+        <w:iCs/>
+        <w:sz w:val="20"/>
+        <w:szCs w:val="20"/>
+      </w:rPr>
+      <w:t>Informatika</w:t>
+    </w:r>
+    <w:proofErr w:type="spellEnd"/>
+    <w:r>
+      <w:rPr>
+        <w:rFonts w:ascii="Arial" w:hAnsi="Arial" w:cs="Arial"/>
+        <w:iCs/>
+        <w:sz w:val="20"/>
+        <w:szCs w:val="20"/>
+      </w:rPr>
+      <w:t xml:space="preserve">, </w:t>
+    </w:r>
+    <w:proofErr w:type="spellStart"/>
+    <w:r>
+      <w:rPr>
+        <w:rFonts w:ascii="Arial" w:hAnsi="Arial" w:cs="Arial"/>
+        <w:iCs/>
+        <w:sz w:val="20"/>
+        <w:szCs w:val="20"/>
+      </w:rPr>
+      <w:t>Fakultas</w:t>
+    </w:r>
+    <w:proofErr w:type="spellEnd"/>
+    <w:r>
+      <w:rPr>
+        <w:rFonts w:ascii="Arial" w:hAnsi="Arial" w:cs="Arial"/>
+        <w:iCs/>
+        <w:sz w:val="20"/>
+        <w:szCs w:val="20"/>
+      </w:rPr>
+      <w:t xml:space="preserve"> Teknik, </w:t>
+    </w:r>
+    <w:proofErr w:type="spellStart"/>
+    <w:r>
+      <w:rPr>
+        <w:rFonts w:ascii="Arial" w:hAnsi="Arial" w:cs="Arial"/>
+        <w:iCs/>
+        <w:sz w:val="20"/>
+        <w:szCs w:val="20"/>
+      </w:rPr>
+      <w:t>Universitas</w:t>
+    </w:r>
+    <w:proofErr w:type="spellEnd"/>
+    <w:r>
+      <w:rPr>
+        <w:rFonts w:ascii="Arial" w:hAnsi="Arial" w:cs="Arial"/>
+        <w:iCs/>
+        <w:sz w:val="20"/>
+        <w:szCs w:val="20"/>
+      </w:rPr>
+      <w:t xml:space="preserve"> Surabaya</w:t>
+    </w:r>
+  </w:p>
+  <w:p>
+    <w:pPr>
+      <w:pStyle w:val="Footer"/>
+    </w:pPr>
+  </w:p>
+  <w:p>
+    <w:pPr>
+      <w:pStyle w:val="Footer"/>
+    </w:pPr>
+  </w:p>
+  <w:p>
+    <w:pPr>
+      <w:pStyle w:val="Footer"/>
+    </w:pPr>
+  </w:p>
+  <w:p>
+    <w:pPr>
+      <w:pStyle w:val="Footer"/>
+    </w:pPr>
+  </w:p>
+</w:ftr>
+</file>
+
 <file path=word/footnotes.xml><?xml version="1.0" encoding="utf-8"?>
 <w:footnotes xmlns:wpc="http://schemas.microsoft.com/office/word/2010/wordprocessingCanvas" xmlns:cx="http://schemas.microsoft.com/office/drawing/2014/chartex" xmlns:cx1="http://schemas.microsoft.com/office/drawing/2015/9/8/chartex" xmlns:cx2="http://schemas.microsoft.com/office/drawing/2015/10/21/chartex" xmlns:cx3="http://schemas.microsoft.com/office/drawing/2016/5/9/chartex" xmlns:cx4="http://schemas.microsoft.com/office/drawing/2016/5/10/chartex" xmlns:cx5="http://schemas.microsoft.com/office/drawing/2016/5/11/chartex" xmlns:cx6="http://schemas.microsoft.com/office/drawing/2016/5/12/chartex" xmlns:cx7="http://schemas.microsoft.com/office/drawing/2016/5/13/chartex" xmlns:cx8="http://schemas.microsoft.com/office/drawing/2016/5/14/chartex" xmlns:mc="http://schemas.openxmlformats.org/markup-compatibility/2006" xmlns:aink="http://schemas.microsoft.com/office/drawing/2016/ink" xmlns:am3d="http://schemas.microsoft.com/office/drawing/2017/model3d" xmlns:o="urn:schemas-microsoft-com:office:office" xmlns:r="http://schemas.openxmlformats.org/officeDocument/2006/relationships" xmlns:m="http://schemas.openxmlformats.org/officeDocument/2006/math" xmlns:v="urn:schemas-microsoft-com:vml" xmlns:wp14="http://schemas.microsoft.com/office/word/2010/wordprocessingDrawing" xmlns:wp="http://schemas.openxmlformats.org/drawingml/2006/wordprocessingDrawing" xmlns:w10="urn:schemas-microsoft-com:office:word" xmlns:w="http://schemas.openxmlformats.org/wordprocessingml/2006/main" xmlns:w14="http://schemas.microsoft.com/office/word/2010/wordml" xmlns:w15="http://schemas.microsoft.com/office/word/2012/wordml" xmlns:w16cid="http://schemas.microsoft.com/office/word/2016/wordml/cid" xmlns:w16se="http://schemas.microsoft.com/office/word/2015/wordml/symex" xmlns:wpg="http://schemas.microsoft.com/office/word/2010/wordprocessingGroup" xmlns:wpi="http://schemas.microsoft.com/office/word/2010/wordprocessingInk" xmlns:wne="http://schemas.microsoft.com/office/word/2006/wordml" xmlns:wps="http://schemas.microsoft.com/office/word/2010/wordprocessingShape" mc:Ignorable="w14 w15 w16se w16cid wp14">
   <w:footnote w:type="separator" w:id="-1">
@@ -767,6 +4027,174 @@
     </w:p>
   </w:footnote>
 </w:footnotes>
+</file>
+
+<file path=word/header1.xml><?xml version="1.0" encoding="utf-8"?>
+<w:hdr xmlns:wpc="http://schemas.microsoft.com/office/word/2010/wordprocessingCanvas" xmlns:cx="http://schemas.microsoft.com/office/drawing/2014/chartex" xmlns:cx1="http://schemas.microsoft.com/office/drawing/2015/9/8/chartex" xmlns:cx2="http://schemas.microsoft.com/office/drawing/2015/10/21/chartex" xmlns:cx3="http://schemas.microsoft.com/office/drawing/2016/5/9/chartex" xmlns:cx4="http://schemas.microsoft.com/office/drawing/2016/5/10/chartex" xmlns:cx5="http://schemas.microsoft.com/office/drawing/2016/5/11/chartex" xmlns:cx6="http://schemas.microsoft.com/office/drawing/2016/5/12/chartex" xmlns:cx7="http://schemas.microsoft.com/office/drawing/2016/5/13/chartex" xmlns:cx8="http://schemas.microsoft.com/office/drawing/2016/5/14/chartex" xmlns:mc="http://schemas.openxmlformats.org/markup-compatibility/2006" xmlns:aink="http://schemas.microsoft.com/office/drawing/2016/ink" xmlns:am3d="http://schemas.microsoft.com/office/drawing/2017/model3d" xmlns:o="urn:schemas-microsoft-com:office:office" xmlns:r="http://schemas.openxmlformats.org/officeDocument/2006/relationships" xmlns:m="http://schemas.openxmlformats.org/officeDocument/2006/math" xmlns:v="urn:schemas-microsoft-com:vml" xmlns:wp14="http://schemas.microsoft.com/office/word/2010/wordprocessingDrawing" xmlns:wp="http://schemas.openxmlformats.org/drawingml/2006/wordprocessingDrawing" xmlns:w10="urn:schemas-microsoft-com:office:word" xmlns:w="http://schemas.openxmlformats.org/wordprocessingml/2006/main" xmlns:w14="http://schemas.microsoft.com/office/word/2010/wordml" xmlns:w15="http://schemas.microsoft.com/office/word/2012/wordml" xmlns:w16cid="http://schemas.microsoft.com/office/word/2016/wordml/cid" xmlns:w16se="http://schemas.microsoft.com/office/word/2015/wordml/symex" xmlns:wpg="http://schemas.microsoft.com/office/word/2010/wordprocessingGroup" xmlns:wpi="http://schemas.microsoft.com/office/word/2010/wordprocessingInk" xmlns:wne="http://schemas.microsoft.com/office/word/2006/wordml" xmlns:wps="http://schemas.microsoft.com/office/word/2010/wordprocessingShape" mc:Ignorable="w14 w15 w16se w16cid wp14">
+  <w:p>
+    <w:pPr>
+      <w:pStyle w:val="Header"/>
+    </w:pPr>
+    <w:r>
+      <w:rPr>
+        <w:rFonts w:ascii="Arial" w:hAnsi="Arial" w:cs="Arial"/>
+        <w:iCs/>
+        <w:noProof/>
+        <w:sz w:val="20"/>
+      </w:rPr>
+      <mc:AlternateContent>
+        <mc:Choice Requires="wps">
+          <w:drawing>
+            <wp:anchor distT="0" distB="0" distL="114300" distR="114300" simplePos="0" relativeHeight="251659264" behindDoc="0" locked="0" layoutInCell="1" allowOverlap="1" wp14:anchorId="1ECB9C12" wp14:editId="042F22BA">
+              <wp:simplePos x="0" y="0"/>
+              <wp:positionH relativeFrom="margin">
+                <wp:posOffset>17145</wp:posOffset>
+              </wp:positionH>
+              <wp:positionV relativeFrom="paragraph">
+                <wp:posOffset>250190</wp:posOffset>
+              </wp:positionV>
+              <wp:extent cx="4989195" cy="20320"/>
+              <wp:effectExtent l="0" t="0" r="20955" b="36830"/>
+              <wp:wrapNone/>
+              <wp:docPr id="130" name="Straight Connector 130"/>
+              <wp:cNvGraphicFramePr/>
+              <a:graphic xmlns:a="http://schemas.openxmlformats.org/drawingml/2006/main">
+                <a:graphicData uri="http://schemas.microsoft.com/office/word/2010/wordprocessingShape">
+                  <wps:wsp>
+                    <wps:cNvCnPr/>
+                    <wps:spPr>
+                      <a:xfrm flipV="1">
+                        <a:off x="0" y="0"/>
+                        <a:ext cx="4989195" cy="20320"/>
+                      </a:xfrm>
+                      <a:prstGeom prst="line">
+                        <a:avLst/>
+                      </a:prstGeom>
+                      <a:ln cmpd="dbl">
+                        <a:solidFill>
+                          <a:schemeClr val="dk1"/>
+                        </a:solidFill>
+                      </a:ln>
+                    </wps:spPr>
+                    <wps:style>
+                      <a:lnRef idx="3">
+                        <a:schemeClr val="dk1"/>
+                      </a:lnRef>
+                      <a:fillRef idx="0">
+                        <a:schemeClr val="dk1"/>
+                      </a:fillRef>
+                      <a:effectRef idx="2">
+                        <a:schemeClr val="dk1"/>
+                      </a:effectRef>
+                      <a:fontRef idx="minor">
+                        <a:schemeClr val="tx1"/>
+                      </a:fontRef>
+                    </wps:style>
+                    <wps:bodyPr/>
+                  </wps:wsp>
+                </a:graphicData>
+              </a:graphic>
+              <wp14:sizeRelH relativeFrom="margin">
+                <wp14:pctWidth>0</wp14:pctWidth>
+              </wp14:sizeRelH>
+              <wp14:sizeRelV relativeFrom="margin">
+                <wp14:pctHeight>0</wp14:pctHeight>
+              </wp14:sizeRelV>
+            </wp:anchor>
+          </w:drawing>
+        </mc:Choice>
+        <mc:Fallback>
+          <w:pict>
+            <v:line w14:anchorId="376FF14E" id="Straight Connector 130" o:spid="_x0000_s1026" style="position:absolute;flip:y;z-index:251659264;visibility:visible;mso-wrap-style:square;mso-width-percent:0;mso-height-percent:0;mso-wrap-distance-left:9pt;mso-wrap-distance-top:0;mso-wrap-distance-right:9pt;mso-wrap-distance-bottom:0;mso-position-horizontal:absolute;mso-position-horizontal-relative:margin;mso-position-vertical:absolute;mso-position-vertical-relative:text;mso-width-percent:0;mso-height-percent:0;mso-width-relative:margin;mso-height-relative:margin" from="1.35pt,19.7pt" to="394.2pt,21.3pt" o:gfxdata="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" strokecolor="black [3200]" strokeweight="1.5pt">
+              <v:stroke linestyle="thinThin" joinstyle="miter"/>
+              <w10:wrap anchorx="margin"/>
+            </v:line>
+          </w:pict>
+        </mc:Fallback>
+      </mc:AlternateContent>
+    </w:r>
+    <w:r>
+      <w:rPr>
+        <w:rFonts w:ascii="Arial" w:hAnsi="Arial" w:cs="Arial"/>
+        <w:iCs/>
+        <w:sz w:val="20"/>
+      </w:rPr>
+      <w:t xml:space="preserve">B A B </w:t>
+    </w:r>
+    <w:r>
+      <w:rPr>
+        <w:rFonts w:ascii="Arial" w:hAnsi="Arial" w:cs="Arial"/>
+        <w:iCs/>
+        <w:sz w:val="20"/>
+      </w:rPr>
+      <w:t>7</w:t>
+    </w:r>
+    <w:r>
+      <w:rPr>
+        <w:rFonts w:ascii="Arial" w:hAnsi="Arial" w:cs="Arial"/>
+        <w:iCs/>
+        <w:sz w:val="20"/>
+      </w:rPr>
+      <w:t xml:space="preserve"> – </w:t>
+    </w:r>
+    <w:r>
+      <w:rPr>
+        <w:rFonts w:ascii="Arial" w:hAnsi="Arial" w:cs="Arial"/>
+        <w:iCs/>
+        <w:sz w:val="20"/>
+      </w:rPr>
+      <w:t xml:space="preserve">K E S I M P U L A N </w:t>
+    </w:r>
+    <w:r>
+      <w:rPr>
+        <w:rFonts w:ascii="Arial" w:hAnsi="Arial" w:cs="Arial"/>
+        <w:iCs/>
+        <w:sz w:val="20"/>
+      </w:rPr>
+      <w:t xml:space="preserve">  D A </w:t>
+    </w:r>
+    <w:proofErr w:type="gramStart"/>
+    <w:r>
+      <w:rPr>
+        <w:rFonts w:ascii="Arial" w:hAnsi="Arial" w:cs="Arial"/>
+        <w:iCs/>
+        <w:sz w:val="20"/>
+      </w:rPr>
+      <w:t xml:space="preserve">N </w:t>
+    </w:r>
+    <w:r>
+      <w:rPr>
+        <w:rFonts w:ascii="Arial" w:hAnsi="Arial" w:cs="Arial"/>
+        <w:iCs/>
+        <w:sz w:val="20"/>
+      </w:rPr>
+      <w:t xml:space="preserve"> S</w:t>
+    </w:r>
+    <w:proofErr w:type="gramEnd"/>
+    <w:r>
+      <w:rPr>
+        <w:rFonts w:ascii="Arial" w:hAnsi="Arial" w:cs="Arial"/>
+        <w:iCs/>
+        <w:sz w:val="20"/>
+      </w:rPr>
+      <w:t xml:space="preserve"> A R A N </w:t>
+    </w:r>
+    <w:r>
+      <w:rPr>
+        <w:rFonts w:ascii="Arial" w:hAnsi="Arial" w:cs="Arial"/>
+        <w:iCs/>
+        <w:sz w:val="20"/>
+      </w:rPr>
+      <w:tab/>
+      <w:t xml:space="preserve">                                                       7-2</w:t>
+    </w:r>
+  </w:p>
+  <w:p>
+    <w:pPr>
+      <w:pStyle w:val="Header"/>
+    </w:pPr>
+  </w:p>
+</w:hdr>
 </file>
 
 <file path=word/numbering.xml><?xml version="1.0" encoding="utf-8"?>

</xml_diff>